<commit_message>
Primi due activity scenario assignment2
Da revisionare
</commit_message>
<xml_diff>
--- a/Documentazione/Assignment2.docx
+++ b/Documentazione/Assignment2.docx
@@ -569,14 +569,12 @@
       <w:r>
         <w:br w:type="page"/>
       </w:r>
-      <w:bookmarkStart w:id="1" w:name="_GoBack"/>
-      <w:bookmarkEnd w:id="1"/>
     </w:p>
     <w:p>
       <w:pPr>
         <w:pStyle w:val="Titolo1"/>
       </w:pPr>
-      <w:bookmarkStart w:id="2" w:name="_Toc8472434"/>
+      <w:bookmarkStart w:id="1" w:name="_Toc8472434"/>
       <w:r>
         <w:lastRenderedPageBreak/>
         <w:t xml:space="preserve">1. </w:t>
@@ -584,7 +582,7 @@
       <w:r>
         <w:t>Activity design</w:t>
       </w:r>
-      <w:bookmarkEnd w:id="2"/>
+      <w:bookmarkEnd w:id="1"/>
       <w:r>
         <w:t xml:space="preserve"> </w:t>
       </w:r>
@@ -664,7 +662,7 @@
       <w:pPr>
         <w:pStyle w:val="Titolo2"/>
       </w:pPr>
-      <w:bookmarkStart w:id="3" w:name="_Toc8472435"/>
+      <w:bookmarkStart w:id="2" w:name="_Toc8472435"/>
       <w:r>
         <w:t xml:space="preserve">1.1 Activity </w:t>
       </w:r>
@@ -675,7 +673,7 @@
       <w:r>
         <w:t>s</w:t>
       </w:r>
-      <w:bookmarkEnd w:id="3"/>
+      <w:bookmarkEnd w:id="2"/>
       <w:proofErr w:type="spellEnd"/>
     </w:p>
     <w:p/>
@@ -922,6 +920,126 @@
       </w:tr>
     </w:tbl>
     <w:p/>
+    <w:p/>
+    <w:p/>
+    <w:p>
+      <w:pPr>
+        <w:pStyle w:val="Titolo2"/>
+      </w:pPr>
+      <w:r>
+        <w:lastRenderedPageBreak/>
+        <w:t xml:space="preserve">1.2 Activity </w:t>
+      </w:r>
+      <w:proofErr w:type="spellStart"/>
+      <w:r>
+        <w:t>Scenarios</w:t>
+      </w:r>
+      <w:proofErr w:type="spellEnd"/>
+    </w:p>
+    <w:p/>
+    <w:p>
+      <w:pPr>
+        <w:rPr>
+          <w:b/>
+        </w:rPr>
+      </w:pPr>
+      <w:r>
+        <w:rPr>
+          <w:b/>
+        </w:rPr>
+        <w:t>Activity Scenario 1</w:t>
+      </w:r>
+    </w:p>
+    <w:p>
+      <w:r>
+        <w:t xml:space="preserve">Quando finalmente - dopo essere uscito dall’ufficio ed aver preso i mezzi pubblici - Davide arriva a casa, è ormai quasi ora di cena. </w:t>
+      </w:r>
+      <w:r>
+        <w:t>Dopo aver aiutato</w:t>
+      </w:r>
+      <w:r>
+        <w:t xml:space="preserve"> la moglie a preparare la cena, </w:t>
+      </w:r>
+      <w:r>
+        <w:t xml:space="preserve">senza dover attendere il giorno successivo e senza dover conciliare gli orari di associazioni o altro con i suoi orari di lavoro, avvia un’applicazione che gli consente, di aggiungere i suoi immobili a un database di immobili a disposizione della protezione civile per le situazioni di emergenza.  </w:t>
+      </w:r>
+    </w:p>
+    <w:p>
+      <w:r>
+        <w:t xml:space="preserve">Aperta l’applicazione, vede la schermata con i dati del suo profilo, e premendo un bottone raggiunge la schermata relativa ai suoi immobili aggiunti. Ovviamente, inizialmente la schermata è vuota. Premendo il tasto “Aggiungi”, Davide può compilare il form con le informazioni sui suoi appartamenti in Calabria e in Molise in cinque minuti. A operazione conclusa, gli immobili appena aggiunti appaiono nella schermata di riepilogo, ed in tal modo Davide sa che l’operazione è andata a buon fine. </w:t>
+      </w:r>
+      <w:r>
+        <w:t>A questo punto, l’unica cosa che Davide dovrà fare sarà inviare una copia delle chiavi alla Protezione Civile, o andarle a consegnare di persona.</w:t>
+      </w:r>
+    </w:p>
+    <w:p/>
+    <w:p>
+      <w:pPr>
+        <w:rPr>
+          <w:b/>
+        </w:rPr>
+      </w:pPr>
+      <w:r>
+        <w:rPr>
+          <w:b/>
+        </w:rPr>
+        <w:t>Activity Scenario 2</w:t>
+      </w:r>
+    </w:p>
+    <w:p>
+      <w:r>
+        <w:t xml:space="preserve">Davide ha spesso la curiosità di sapere se i suoi immobili sono stati dati in uso a qualche persona che ne aveva necessità. </w:t>
+      </w:r>
+      <w:r>
+        <w:br/>
+      </w:r>
+      <w:r>
+        <w:t>Quando ha un momento libero, tipicamente in serata, almeno una volta alla settimana verifica la situazione.</w:t>
+      </w:r>
+      <w:r>
+        <w:br/>
+        <w:t>Può fare ciò in qualunque orario, collegandosi al portale, inserendo le sue credenziali e visualizzando la schermata di riepilogo dei suoi immobili.</w:t>
+      </w:r>
+      <w:r>
+        <w:br/>
+        <w:t xml:space="preserve">Qualche giorno fa, Davide si è reso conto che anche se in realtà aveva indicato che non aveva necessità dell’immobile in Calabria almeno fino ad inizio Agosto 2019, in realtà – visto che quest’estate passerà le sue ferie a Palma de Mallorca con la famiglia </w:t>
+      </w:r>
+      <w:r>
+        <w:t>–</w:t>
+      </w:r>
+      <w:r>
+        <w:t xml:space="preserve"> </w:t>
+      </w:r>
+      <w:r>
+        <w:t>non avrebbe usufruito dell’appartamento almeno fino all’estate del 2020.</w:t>
+      </w:r>
+      <w:r>
+        <w:br/>
+        <w:t xml:space="preserve">Dalla pagina di dettaglio dell’immobile, può dunque estendere in maniera immediata il periodo per cui intende metterlo a disposizione. </w:t>
+      </w:r>
+      <w:r>
+        <w:br/>
+        <w:t xml:space="preserve">Davide è molto soddisfatto della modalità di gestione degli immobili, e grazie al fatto che le chiavi sono già in possesso della Protezione Civile, non dovrà neppure preoccuparsi di gestire l’eventuale passaggio dell’immobile da una famiglia ad un’altra. </w:t>
+      </w:r>
+    </w:p>
+    <w:p/>
+    <w:p>
+      <w:pPr>
+        <w:rPr>
+          <w:b/>
+        </w:rPr>
+      </w:pPr>
+      <w:r>
+        <w:rPr>
+          <w:b/>
+        </w:rPr>
+        <w:t>Activity Scenario 3</w:t>
+      </w:r>
+    </w:p>
+    <w:p>
+      <w:bookmarkStart w:id="3" w:name="_GoBack"/>
+      <w:bookmarkEnd w:id="3"/>
+    </w:p>
     <w:p/>
     <w:sectPr>
       <w:pgSz w:w="11906" w:h="16838"/>
@@ -1293,6 +1411,7 @@
     <w:lsdException w:name="HTML Sample" w:semiHidden="1" w:unhideWhenUsed="1"/>
     <w:lsdException w:name="HTML Typewriter" w:semiHidden="1" w:unhideWhenUsed="1"/>
     <w:lsdException w:name="HTML Variable" w:semiHidden="1" w:unhideWhenUsed="1"/>
+    <w:lsdException w:name="Normal Table" w:semiHidden="1" w:unhideWhenUsed="1"/>
     <w:lsdException w:name="annotation subject" w:semiHidden="1" w:unhideWhenUsed="1"/>
     <w:lsdException w:name="No List" w:semiHidden="1" w:unhideWhenUsed="1"/>
     <w:lsdException w:name="Outline List 1" w:semiHidden="1" w:unhideWhenUsed="1"/>
@@ -1339,8 +1458,10 @@
     <w:lsdException w:name="Table Subtle 2" w:semiHidden="1" w:unhideWhenUsed="1"/>
     <w:lsdException w:name="Table Web 1" w:semiHidden="1" w:unhideWhenUsed="1"/>
     <w:lsdException w:name="Table Web 2" w:semiHidden="1" w:unhideWhenUsed="1"/>
+    <w:lsdException w:name="Table Web 3" w:semiHidden="1" w:unhideWhenUsed="1"/>
     <w:lsdException w:name="Balloon Text" w:semiHidden="1" w:unhideWhenUsed="1"/>
     <w:lsdException w:name="Table Grid" w:uiPriority="39"/>
+    <w:lsdException w:name="Table Theme" w:semiHidden="1" w:unhideWhenUsed="1"/>
     <w:lsdException w:name="Placeholder Text" w:semiHidden="1"/>
     <w:lsdException w:name="No Spacing" w:uiPriority="1" w:qFormat="1"/>
     <w:lsdException w:name="Light Shading" w:uiPriority="60"/>

</xml_diff>

<commit_message>
Aggiunto Activity Scenario 3
</commit_message>
<xml_diff>
--- a/Documentazione/Assignment2.docx
+++ b/Documentazione/Assignment2.docx
@@ -1037,6 +1037,29 @@
       </w:r>
     </w:p>
     <w:p>
+      <w:r>
+        <w:t>Poco dopo il ritorno a casa, Luca riceve una telefonata dai colleghi della Protezione Civile che lo informano che a causa delle forti piogge le case ai piani bassi di un intero quartiere di Nola sono inagibili, e quindi ci sono molte persone che hanno necessità di un alloggio temporaneo.</w:t>
+      </w:r>
+      <w:r>
+        <w:br/>
+        <w:t xml:space="preserve">Dopo essere arrivato sul posto, insieme ai colleghi della Protezione Civile, effettua il censimento dei cittadini che si trovano a dover affrontare questa situazione. </w:t>
+      </w:r>
+      <w:r>
+        <w:br/>
+        <w:t>Luca e i colleghi possono immediatamente inserire, tramite il proprio smartphone o tablet, i dati relativi ai cittadini all’interno del Database delle persone che hanno bisogno di una sistemazione provvisoria. In tale modo, le informazioni aggiunte da una persona sono immediatamente visibili a tutte le altre, al contrario di quanto avverrebbe utilizzando mezzi cartacei.</w:t>
+      </w:r>
+      <w:r>
+        <w:br/>
+        <w:t xml:space="preserve">Inoltre, una volta raccolti tutti i nominativi, per Luca è immediato scoprire quali sono gli immobili che </w:t>
+      </w:r>
+      <w:r>
+        <w:lastRenderedPageBreak/>
+        <w:t xml:space="preserve">hanno una reale disponibilità di posti. Utilizzando un appropriato sistema di filtri, è in grado di selezionare per ciascun cittadino l’immobile che meglio rispecchia le sue necessità, sia di attrezzatura (nel caso di persone disabili) sia di distanza dall’immobile di origine. </w:t>
+      </w:r>
+      <w:r>
+        <w:br/>
+        <w:t xml:space="preserve">Una volta individuato l’immobile adatto, Luca non deve fare altro che aggiungere ad esso il cittadino. </w:t>
+      </w:r>
       <w:bookmarkStart w:id="3" w:name="_GoBack"/>
       <w:bookmarkEnd w:id="3"/>
     </w:p>

</xml_diff>

<commit_message>
Claim activity scenario 1
</commit_message>
<xml_diff>
--- a/Documentazione/Assignment2.docx
+++ b/Documentazione/Assignment2.docx
@@ -1060,6 +1060,877 @@
         <w:br/>
         <w:t xml:space="preserve">Una volta individuato l’immobile adatto, Luca non deve fare altro che aggiungere ad esso il cittadino. </w:t>
       </w:r>
+    </w:p>
+    <w:p/>
+    <w:p>
+      <w:pPr>
+        <w:pStyle w:val="Titolo2"/>
+      </w:pPr>
+      <w:r>
+        <w:t xml:space="preserve">1.3 </w:t>
+      </w:r>
+      <w:proofErr w:type="spellStart"/>
+      <w:r>
+        <w:t>Claims</w:t>
+      </w:r>
+      <w:proofErr w:type="spellEnd"/>
+    </w:p>
+    <w:p/>
+    <w:tbl>
+      <w:tblPr>
+        <w:tblStyle w:val="Grigliatabella"/>
+        <w:tblW w:w="0" w:type="auto"/>
+        <w:tblLook w:val="04A0" w:firstRow="1" w:lastRow="0" w:firstColumn="1" w:lastColumn="0" w:noHBand="0" w:noVBand="1"/>
+      </w:tblPr>
+      <w:tblGrid>
+        <w:gridCol w:w="4814"/>
+        <w:gridCol w:w="4814"/>
+      </w:tblGrid>
+      <w:tr>
+        <w:trPr>
+          <w:trHeight w:val="547"/>
+        </w:trPr>
+        <w:tc>
+          <w:tcPr>
+            <w:tcW w:w="4814" w:type="dxa"/>
+            <w:shd w:val="clear" w:color="auto" w:fill="8EAADB" w:themeFill="accent1" w:themeFillTint="99"/>
+          </w:tcPr>
+          <w:p>
+            <w:pPr>
+              <w:rPr>
+                <w:b/>
+                <w:color w:val="FFFFFF" w:themeColor="background1"/>
+              </w:rPr>
+            </w:pPr>
+            <w:r>
+              <w:rPr>
+                <w:b/>
+                <w:color w:val="FFFFFF" w:themeColor="background1"/>
+              </w:rPr>
+              <w:t xml:space="preserve">Situation </w:t>
+            </w:r>
+            <w:proofErr w:type="spellStart"/>
+            <w:r>
+              <w:rPr>
+                <w:b/>
+                <w:color w:val="FFFFFF" w:themeColor="background1"/>
+              </w:rPr>
+              <w:t>features</w:t>
+            </w:r>
+            <w:proofErr w:type="spellEnd"/>
+            <w:r>
+              <w:rPr>
+                <w:b/>
+                <w:color w:val="FFFFFF" w:themeColor="background1"/>
+              </w:rPr>
+              <w:t xml:space="preserve"> (</w:t>
+            </w:r>
+            <w:r>
+              <w:rPr>
+                <w:b/>
+                <w:color w:val="FFFFFF" w:themeColor="background1"/>
+              </w:rPr>
+              <w:t>Activity</w:t>
+            </w:r>
+            <w:r>
+              <w:rPr>
+                <w:b/>
+                <w:color w:val="FFFFFF" w:themeColor="background1"/>
+              </w:rPr>
+              <w:t xml:space="preserve"> scenario 1)</w:t>
+            </w:r>
+          </w:p>
+        </w:tc>
+        <w:tc>
+          <w:tcPr>
+            <w:tcW w:w="4814" w:type="dxa"/>
+            <w:shd w:val="clear" w:color="auto" w:fill="8EAADB" w:themeFill="accent1" w:themeFillTint="99"/>
+          </w:tcPr>
+          <w:p>
+            <w:pPr>
+              <w:rPr>
+                <w:b/>
+                <w:color w:val="FFFFFF" w:themeColor="background1"/>
+              </w:rPr>
+            </w:pPr>
+            <w:r>
+              <w:rPr>
+                <w:b/>
+                <w:color w:val="FFFFFF" w:themeColor="background1"/>
+              </w:rPr>
+              <w:t>Pro (+) e Contro (-)</w:t>
+            </w:r>
+          </w:p>
+        </w:tc>
+      </w:tr>
+      <w:tr>
+        <w:trPr>
+          <w:trHeight w:val="1383"/>
+        </w:trPr>
+        <w:tc>
+          <w:tcPr>
+            <w:tcW w:w="4814" w:type="dxa"/>
+            <w:shd w:val="clear" w:color="auto" w:fill="EDEDED" w:themeFill="accent3" w:themeFillTint="33"/>
+          </w:tcPr>
+          <w:p>
+            <w:r>
+              <w:t>Mettere a disposizione un immobile</w:t>
+            </w:r>
+            <w:r>
+              <w:t xml:space="preserve"> tramite applicazione</w:t>
+            </w:r>
+          </w:p>
+        </w:tc>
+        <w:tc>
+          <w:tcPr>
+            <w:tcW w:w="4814" w:type="dxa"/>
+            <w:shd w:val="clear" w:color="auto" w:fill="EDEDED" w:themeFill="accent3" w:themeFillTint="33"/>
+          </w:tcPr>
+          <w:p>
+            <w:pPr>
+              <w:rPr>
+                <w:color w:val="00B050"/>
+              </w:rPr>
+            </w:pPr>
+            <w:r>
+              <w:rPr>
+                <w:color w:val="00B050"/>
+              </w:rPr>
+              <w:t>(+)</w:t>
+            </w:r>
+            <w:r>
+              <w:rPr>
+                <w:color w:val="00B050"/>
+              </w:rPr>
+              <w:t xml:space="preserve"> </w:t>
+            </w:r>
+            <w:r>
+              <w:rPr>
+                <w:color w:val="00B050"/>
+              </w:rPr>
+              <w:t>Non c’è il bisogno di rivolgersi a terzi</w:t>
+            </w:r>
+          </w:p>
+          <w:p>
+            <w:pPr>
+              <w:rPr>
+                <w:color w:val="00B050"/>
+              </w:rPr>
+            </w:pPr>
+            <w:r>
+              <w:rPr>
+                <w:color w:val="00B050"/>
+              </w:rPr>
+              <w:t xml:space="preserve">(+) </w:t>
+            </w:r>
+            <w:r>
+              <w:rPr>
+                <w:color w:val="00B050"/>
+              </w:rPr>
+              <w:t>È possibile farlo in un qualunque momento della giornata e in qualunque giorno della settimana</w:t>
+            </w:r>
+          </w:p>
+          <w:p>
+            <w:pPr>
+              <w:rPr>
+                <w:color w:val="00B050"/>
+              </w:rPr>
+            </w:pPr>
+            <w:r>
+              <w:rPr>
+                <w:color w:val="00B050"/>
+              </w:rPr>
+              <w:t xml:space="preserve">(+) </w:t>
+            </w:r>
+            <w:r>
+              <w:rPr>
+                <w:color w:val="00B050"/>
+              </w:rPr>
+              <w:t>Il metodo di messa a disposizione non varia nel tempo</w:t>
+            </w:r>
+          </w:p>
+          <w:p>
+            <w:r>
+              <w:rPr>
+                <w:color w:val="FF0000"/>
+              </w:rPr>
+              <w:t xml:space="preserve"> (-)</w:t>
+            </w:r>
+            <w:r>
+              <w:rPr>
+                <w:color w:val="FF0000"/>
+              </w:rPr>
+              <w:t xml:space="preserve"> </w:t>
+            </w:r>
+            <w:r>
+              <w:rPr>
+                <w:color w:val="FF0000"/>
+              </w:rPr>
+              <w:t>Minor controllo su chi prende effettivamente in gestione l’immobile e su chi viene ospitato</w:t>
+            </w:r>
+          </w:p>
+        </w:tc>
+      </w:tr>
+      <w:tr>
+        <w:trPr>
+          <w:trHeight w:val="1383"/>
+        </w:trPr>
+        <w:tc>
+          <w:tcPr>
+            <w:tcW w:w="4814" w:type="dxa"/>
+            <w:shd w:val="clear" w:color="auto" w:fill="EDEDED" w:themeFill="accent3" w:themeFillTint="33"/>
+          </w:tcPr>
+          <w:p>
+            <w:r>
+              <w:t>Compilare un form con le info dell’immobile tramite applicazione</w:t>
+            </w:r>
+          </w:p>
+          <w:p/>
+        </w:tc>
+        <w:tc>
+          <w:tcPr>
+            <w:tcW w:w="4814" w:type="dxa"/>
+            <w:shd w:val="clear" w:color="auto" w:fill="EDEDED" w:themeFill="accent3" w:themeFillTint="33"/>
+          </w:tcPr>
+          <w:p>
+            <w:pPr>
+              <w:rPr>
+                <w:color w:val="00B050"/>
+              </w:rPr>
+            </w:pPr>
+            <w:r>
+              <w:rPr>
+                <w:color w:val="00B050"/>
+              </w:rPr>
+              <w:t>(+)</w:t>
+            </w:r>
+            <w:r>
+              <w:rPr>
+                <w:color w:val="00B050"/>
+              </w:rPr>
+              <w:t xml:space="preserve"> </w:t>
+            </w:r>
+            <w:r>
+              <w:rPr>
+                <w:color w:val="00B050"/>
+              </w:rPr>
+              <w:t>Il form non varia nel tempo, una volta appreso quali sono i campi richiesti lo si riempie rapidamente per ogni immobile</w:t>
+            </w:r>
+          </w:p>
+          <w:p>
+            <w:pPr>
+              <w:rPr>
+                <w:color w:val="00B050"/>
+              </w:rPr>
+            </w:pPr>
+            <w:r>
+              <w:rPr>
+                <w:color w:val="00B050"/>
+              </w:rPr>
+              <w:t>(+)</w:t>
+            </w:r>
+            <w:r>
+              <w:rPr>
+                <w:color w:val="00B050"/>
+              </w:rPr>
+              <w:t xml:space="preserve"> </w:t>
+            </w:r>
+            <w:r>
+              <w:rPr>
+                <w:color w:val="00B050"/>
+              </w:rPr>
+              <w:t xml:space="preserve">Maggiore possibilità di correggere gli errori rispetto a un form cartaceo </w:t>
+            </w:r>
+          </w:p>
+          <w:p>
+            <w:r>
+              <w:rPr>
+                <w:color w:val="FF0000"/>
+              </w:rPr>
+              <w:t>(-)</w:t>
+            </w:r>
+            <w:r>
+              <w:rPr>
+                <w:color w:val="FF0000"/>
+              </w:rPr>
+              <w:t xml:space="preserve"> </w:t>
+            </w:r>
+            <w:r>
+              <w:rPr>
+                <w:color w:val="FF0000"/>
+              </w:rPr>
+              <w:t>Minor possibilità di chiedere aiuto a qualcuno se si incontrano problemi</w:t>
+            </w:r>
+          </w:p>
+        </w:tc>
+      </w:tr>
+      <w:tr>
+        <w:trPr>
+          <w:trHeight w:val="4287"/>
+        </w:trPr>
+        <w:tc>
+          <w:tcPr>
+            <w:tcW w:w="4814" w:type="dxa"/>
+            <w:shd w:val="clear" w:color="auto" w:fill="EDEDED" w:themeFill="accent3" w:themeFillTint="33"/>
+          </w:tcPr>
+          <w:p>
+            <w:r>
+              <w:t>Invio delle chiavi alla protezione civile</w:t>
+            </w:r>
+          </w:p>
+          <w:p/>
+        </w:tc>
+        <w:tc>
+          <w:tcPr>
+            <w:tcW w:w="4814" w:type="dxa"/>
+            <w:shd w:val="clear" w:color="auto" w:fill="EDEDED" w:themeFill="accent3" w:themeFillTint="33"/>
+          </w:tcPr>
+          <w:p>
+            <w:pPr>
+              <w:rPr>
+                <w:color w:val="00B050"/>
+              </w:rPr>
+            </w:pPr>
+            <w:r>
+              <w:rPr>
+                <w:color w:val="00B050"/>
+              </w:rPr>
+              <w:t>(+)</w:t>
+            </w:r>
+            <w:r>
+              <w:rPr>
+                <w:color w:val="00B050"/>
+              </w:rPr>
+              <w:t xml:space="preserve"> </w:t>
+            </w:r>
+            <w:r>
+              <w:rPr>
+                <w:color w:val="00B050"/>
+              </w:rPr>
+              <w:t>Si devono inviare soltanto una sola volta, alla messa a disposizione dell’immobile</w:t>
+            </w:r>
+          </w:p>
+          <w:p>
+            <w:pPr>
+              <w:rPr>
+                <w:color w:val="00B050"/>
+              </w:rPr>
+            </w:pPr>
+            <w:r>
+              <w:rPr>
+                <w:color w:val="00B050"/>
+              </w:rPr>
+              <w:t>(+)</w:t>
+            </w:r>
+            <w:r>
+              <w:rPr>
+                <w:color w:val="00B050"/>
+              </w:rPr>
+              <w:t xml:space="preserve"> Si devono inviare soltanto una sola volta, alla messa a disposizione dell’immobile</w:t>
+            </w:r>
+            <w:r>
+              <w:rPr>
+                <w:color w:val="00B050"/>
+              </w:rPr>
+              <w:t xml:space="preserve"> </w:t>
+            </w:r>
+          </w:p>
+          <w:p>
+            <w:pPr>
+              <w:rPr>
+                <w:color w:val="00B050"/>
+              </w:rPr>
+            </w:pPr>
+            <w:r>
+              <w:rPr>
+                <w:color w:val="00B050"/>
+              </w:rPr>
+              <w:t>(+)</w:t>
+            </w:r>
+            <w:r>
+              <w:rPr>
+                <w:color w:val="00B050"/>
+              </w:rPr>
+              <w:t xml:space="preserve"> </w:t>
+            </w:r>
+            <w:r>
+              <w:rPr>
+                <w:color w:val="00B050"/>
+              </w:rPr>
+              <w:t>È possibile inviarle via posta, via corriere, e in tanti altri modi</w:t>
+            </w:r>
+          </w:p>
+          <w:p>
+            <w:pPr>
+              <w:rPr>
+                <w:color w:val="00B050"/>
+              </w:rPr>
+            </w:pPr>
+            <w:r>
+              <w:rPr>
+                <w:color w:val="00B050"/>
+              </w:rPr>
+              <w:t>(+)</w:t>
+            </w:r>
+            <w:r>
+              <w:rPr>
+                <w:color w:val="00B050"/>
+              </w:rPr>
+              <w:t xml:space="preserve"> </w:t>
+            </w:r>
+            <w:r>
+              <w:rPr>
+                <w:color w:val="00B050"/>
+              </w:rPr>
+              <w:t>È possibile, se lo si preferisce, consegnarle personalmente</w:t>
+            </w:r>
+          </w:p>
+          <w:p>
+            <w:pPr>
+              <w:rPr>
+                <w:color w:val="FF0000"/>
+              </w:rPr>
+            </w:pPr>
+            <w:r>
+              <w:rPr>
+                <w:color w:val="FF0000"/>
+              </w:rPr>
+              <w:t>(-)</w:t>
+            </w:r>
+            <w:r>
+              <w:rPr>
+                <w:color w:val="FF0000"/>
+              </w:rPr>
+              <w:t xml:space="preserve"> In caso di invio via posta o corriere, c’è sempre un minimo di rischio che vadano perdute o siano rubate</w:t>
+            </w:r>
+          </w:p>
+          <w:p>
+            <w:pPr>
+              <w:rPr>
+                <w:color w:val="FF0000"/>
+              </w:rPr>
+            </w:pPr>
+            <w:r>
+              <w:rPr>
+                <w:color w:val="FF0000"/>
+              </w:rPr>
+              <w:t xml:space="preserve">(-) In caso di </w:t>
+            </w:r>
+            <w:r>
+              <w:rPr>
+                <w:color w:val="FF0000"/>
+              </w:rPr>
+              <w:t>consegna di persona, è comunque da mettere in conto il tempo necessario per recarsi presso una sede della Protezione Civile e consegnare le chiavi.</w:t>
+            </w:r>
+          </w:p>
+          <w:p>
+            <w:pPr>
+              <w:rPr>
+                <w:color w:val="FF0000"/>
+              </w:rPr>
+            </w:pPr>
+          </w:p>
+          <w:p>
+            <w:pPr>
+              <w:rPr>
+                <w:color w:val="FF0000"/>
+              </w:rPr>
+            </w:pPr>
+          </w:p>
+        </w:tc>
+      </w:tr>
+    </w:tbl>
+    <w:p/>
+    <w:p>
+      <w:r>
+        <w:br w:type="page"/>
+      </w:r>
+    </w:p>
+    <w:tbl>
+      <w:tblPr>
+        <w:tblStyle w:val="Grigliatabella"/>
+        <w:tblW w:w="0" w:type="auto"/>
+        <w:tblLook w:val="04A0" w:firstRow="1" w:lastRow="0" w:firstColumn="1" w:lastColumn="0" w:noHBand="0" w:noVBand="1"/>
+      </w:tblPr>
+      <w:tblGrid>
+        <w:gridCol w:w="4814"/>
+        <w:gridCol w:w="4814"/>
+      </w:tblGrid>
+      <w:tr>
+        <w:trPr>
+          <w:trHeight w:val="547"/>
+        </w:trPr>
+        <w:tc>
+          <w:tcPr>
+            <w:tcW w:w="4814" w:type="dxa"/>
+            <w:shd w:val="clear" w:color="auto" w:fill="8EAADB" w:themeFill="accent1" w:themeFillTint="99"/>
+          </w:tcPr>
+          <w:p>
+            <w:pPr>
+              <w:rPr>
+                <w:b/>
+                <w:color w:val="FFFFFF" w:themeColor="background1"/>
+              </w:rPr>
+            </w:pPr>
+            <w:r>
+              <w:rPr>
+                <w:b/>
+                <w:color w:val="FFFFFF" w:themeColor="background1"/>
+              </w:rPr>
+              <w:lastRenderedPageBreak/>
+              <w:t xml:space="preserve">Situation </w:t>
+            </w:r>
+            <w:proofErr w:type="spellStart"/>
+            <w:r>
+              <w:rPr>
+                <w:b/>
+                <w:color w:val="FFFFFF" w:themeColor="background1"/>
+              </w:rPr>
+              <w:t>features</w:t>
+            </w:r>
+            <w:proofErr w:type="spellEnd"/>
+            <w:r>
+              <w:rPr>
+                <w:b/>
+                <w:color w:val="FFFFFF" w:themeColor="background1"/>
+              </w:rPr>
+              <w:t xml:space="preserve"> (</w:t>
+            </w:r>
+            <w:r>
+              <w:rPr>
+                <w:b/>
+                <w:color w:val="FFFFFF" w:themeColor="background1"/>
+              </w:rPr>
+              <w:t>Activity</w:t>
+            </w:r>
+            <w:r>
+              <w:rPr>
+                <w:b/>
+                <w:color w:val="FFFFFF" w:themeColor="background1"/>
+              </w:rPr>
+              <w:t xml:space="preserve"> scenario 1)</w:t>
+            </w:r>
+          </w:p>
+        </w:tc>
+        <w:tc>
+          <w:tcPr>
+            <w:tcW w:w="4814" w:type="dxa"/>
+            <w:shd w:val="clear" w:color="auto" w:fill="8EAADB" w:themeFill="accent1" w:themeFillTint="99"/>
+          </w:tcPr>
+          <w:p>
+            <w:pPr>
+              <w:rPr>
+                <w:b/>
+                <w:color w:val="FFFFFF" w:themeColor="background1"/>
+              </w:rPr>
+            </w:pPr>
+            <w:r>
+              <w:rPr>
+                <w:b/>
+                <w:color w:val="FFFFFF" w:themeColor="background1"/>
+              </w:rPr>
+              <w:t>Pro (+) e Contro (-)</w:t>
+            </w:r>
+          </w:p>
+        </w:tc>
+      </w:tr>
+      <w:tr>
+        <w:trPr>
+          <w:trHeight w:val="1383"/>
+        </w:trPr>
+        <w:tc>
+          <w:tcPr>
+            <w:tcW w:w="4814" w:type="dxa"/>
+            <w:shd w:val="clear" w:color="auto" w:fill="EDEDED" w:themeFill="accent3" w:themeFillTint="33"/>
+          </w:tcPr>
+          <w:p>
+            <w:r>
+              <w:t>Mettere a disposizione un immobile tramite applicazione</w:t>
+            </w:r>
+          </w:p>
+        </w:tc>
+        <w:tc>
+          <w:tcPr>
+            <w:tcW w:w="4814" w:type="dxa"/>
+            <w:shd w:val="clear" w:color="auto" w:fill="EDEDED" w:themeFill="accent3" w:themeFillTint="33"/>
+          </w:tcPr>
+          <w:p>
+            <w:pPr>
+              <w:rPr>
+                <w:color w:val="00B050"/>
+              </w:rPr>
+            </w:pPr>
+            <w:r>
+              <w:rPr>
+                <w:color w:val="00B050"/>
+              </w:rPr>
+              <w:t>(+)</w:t>
+            </w:r>
+            <w:r>
+              <w:rPr>
+                <w:color w:val="00B050"/>
+              </w:rPr>
+              <w:t xml:space="preserve"> Non c’è il bisogno di rivolgersi a terzi</w:t>
+            </w:r>
+          </w:p>
+          <w:p>
+            <w:pPr>
+              <w:rPr>
+                <w:color w:val="00B050"/>
+              </w:rPr>
+            </w:pPr>
+            <w:r>
+              <w:rPr>
+                <w:color w:val="00B050"/>
+              </w:rPr>
+              <w:t>(+) È possibile farlo in un qualunque momento della giornata e in qualunque giorno della settimana</w:t>
+            </w:r>
+          </w:p>
+          <w:p>
+            <w:pPr>
+              <w:rPr>
+                <w:color w:val="00B050"/>
+              </w:rPr>
+            </w:pPr>
+            <w:r>
+              <w:rPr>
+                <w:color w:val="00B050"/>
+              </w:rPr>
+              <w:t>(+) Il metodo di messa a disposizione non varia nel tempo</w:t>
+            </w:r>
+          </w:p>
+          <w:p>
+            <w:r>
+              <w:rPr>
+                <w:color w:val="FF0000"/>
+              </w:rPr>
+              <w:t xml:space="preserve"> (-)</w:t>
+            </w:r>
+            <w:r>
+              <w:rPr>
+                <w:color w:val="FF0000"/>
+              </w:rPr>
+              <w:t xml:space="preserve"> Minor controllo su chi prende effettivamente in gestione l’immobile e su chi viene ospitato</w:t>
+            </w:r>
+          </w:p>
+        </w:tc>
+      </w:tr>
+      <w:tr>
+        <w:trPr>
+          <w:trHeight w:val="1383"/>
+        </w:trPr>
+        <w:tc>
+          <w:tcPr>
+            <w:tcW w:w="4814" w:type="dxa"/>
+            <w:shd w:val="clear" w:color="auto" w:fill="EDEDED" w:themeFill="accent3" w:themeFillTint="33"/>
+          </w:tcPr>
+          <w:p>
+            <w:r>
+              <w:t>Compilare un form con le info dell’immobile tramite applicazione</w:t>
+            </w:r>
+          </w:p>
+          <w:p/>
+        </w:tc>
+        <w:tc>
+          <w:tcPr>
+            <w:tcW w:w="4814" w:type="dxa"/>
+            <w:shd w:val="clear" w:color="auto" w:fill="EDEDED" w:themeFill="accent3" w:themeFillTint="33"/>
+          </w:tcPr>
+          <w:p>
+            <w:pPr>
+              <w:rPr>
+                <w:color w:val="00B050"/>
+              </w:rPr>
+            </w:pPr>
+            <w:r>
+              <w:rPr>
+                <w:color w:val="00B050"/>
+              </w:rPr>
+              <w:t>(+)</w:t>
+            </w:r>
+            <w:r>
+              <w:rPr>
+                <w:color w:val="00B050"/>
+              </w:rPr>
+              <w:t xml:space="preserve"> Il form non varia nel tempo, una volta appreso quali sono i campi richiesti lo si riempie rapidamente per ogni immobile</w:t>
+            </w:r>
+          </w:p>
+          <w:p>
+            <w:pPr>
+              <w:rPr>
+                <w:color w:val="00B050"/>
+              </w:rPr>
+            </w:pPr>
+            <w:r>
+              <w:rPr>
+                <w:color w:val="00B050"/>
+              </w:rPr>
+              <w:t>(+)</w:t>
+            </w:r>
+            <w:r>
+              <w:rPr>
+                <w:color w:val="00B050"/>
+              </w:rPr>
+              <w:t xml:space="preserve"> Maggiore possibilità di correggere gli errori rispetto a un form cartaceo </w:t>
+            </w:r>
+          </w:p>
+          <w:p>
+            <w:r>
+              <w:rPr>
+                <w:color w:val="FF0000"/>
+              </w:rPr>
+              <w:t>(-)</w:t>
+            </w:r>
+            <w:r>
+              <w:rPr>
+                <w:color w:val="FF0000"/>
+              </w:rPr>
+              <w:t xml:space="preserve"> Minor possibilità di chiedere aiuto a qualcuno se si incontrano problemi</w:t>
+            </w:r>
+          </w:p>
+        </w:tc>
+      </w:tr>
+      <w:tr>
+        <w:trPr>
+          <w:trHeight w:val="4287"/>
+        </w:trPr>
+        <w:tc>
+          <w:tcPr>
+            <w:tcW w:w="4814" w:type="dxa"/>
+            <w:shd w:val="clear" w:color="auto" w:fill="EDEDED" w:themeFill="accent3" w:themeFillTint="33"/>
+          </w:tcPr>
+          <w:p>
+            <w:r>
+              <w:t>Invio delle chiavi alla protezione civile</w:t>
+            </w:r>
+          </w:p>
+          <w:p/>
+        </w:tc>
+        <w:tc>
+          <w:tcPr>
+            <w:tcW w:w="4814" w:type="dxa"/>
+            <w:shd w:val="clear" w:color="auto" w:fill="EDEDED" w:themeFill="accent3" w:themeFillTint="33"/>
+          </w:tcPr>
+          <w:p>
+            <w:pPr>
+              <w:rPr>
+                <w:color w:val="00B050"/>
+              </w:rPr>
+            </w:pPr>
+            <w:r>
+              <w:rPr>
+                <w:color w:val="00B050"/>
+              </w:rPr>
+              <w:t>(+)</w:t>
+            </w:r>
+            <w:r>
+              <w:rPr>
+                <w:color w:val="00B050"/>
+              </w:rPr>
+              <w:t xml:space="preserve"> Si devono inviare soltanto una sola volta, alla messa a disposizione dell’immobile</w:t>
+            </w:r>
+          </w:p>
+          <w:p>
+            <w:pPr>
+              <w:rPr>
+                <w:color w:val="00B050"/>
+              </w:rPr>
+            </w:pPr>
+            <w:r>
+              <w:rPr>
+                <w:color w:val="00B050"/>
+              </w:rPr>
+              <w:t>(+)</w:t>
+            </w:r>
+            <w:r>
+              <w:rPr>
+                <w:color w:val="00B050"/>
+              </w:rPr>
+              <w:t xml:space="preserve"> Si devono inviare soltanto una sola volta, alla messa a disposizione dell’immobile </w:t>
+            </w:r>
+          </w:p>
+          <w:p>
+            <w:pPr>
+              <w:rPr>
+                <w:color w:val="00B050"/>
+              </w:rPr>
+            </w:pPr>
+            <w:r>
+              <w:rPr>
+                <w:color w:val="00B050"/>
+              </w:rPr>
+              <w:t>(+)</w:t>
+            </w:r>
+            <w:r>
+              <w:rPr>
+                <w:color w:val="00B050"/>
+              </w:rPr>
+              <w:t xml:space="preserve"> È possibile inviarle via posta, via corriere, e in tanti altri modi</w:t>
+            </w:r>
+          </w:p>
+          <w:p>
+            <w:pPr>
+              <w:rPr>
+                <w:color w:val="00B050"/>
+              </w:rPr>
+            </w:pPr>
+            <w:r>
+              <w:rPr>
+                <w:color w:val="00B050"/>
+              </w:rPr>
+              <w:t>(+)</w:t>
+            </w:r>
+            <w:r>
+              <w:rPr>
+                <w:color w:val="00B050"/>
+              </w:rPr>
+              <w:t xml:space="preserve"> È possibile, se lo si preferisce, consegnarle personalmente</w:t>
+            </w:r>
+          </w:p>
+          <w:p>
+            <w:pPr>
+              <w:rPr>
+                <w:color w:val="FF0000"/>
+              </w:rPr>
+            </w:pPr>
+            <w:r>
+              <w:rPr>
+                <w:color w:val="FF0000"/>
+              </w:rPr>
+              <w:t>(-) In caso di invio via posta o corriere, c’è sempre un minimo di rischio che vadano perdute o siano rubate</w:t>
+            </w:r>
+          </w:p>
+          <w:p>
+            <w:pPr>
+              <w:rPr>
+                <w:color w:val="FF0000"/>
+              </w:rPr>
+            </w:pPr>
+            <w:r>
+              <w:rPr>
+                <w:color w:val="FF0000"/>
+              </w:rPr>
+              <w:t>(-) In caso di consegna di persona, è comunque da mettere in conto il tempo necessario per recarsi presso una sede della Protezione Civile e consegnare le chiavi.</w:t>
+            </w:r>
+          </w:p>
+          <w:p>
+            <w:pPr>
+              <w:rPr>
+                <w:color w:val="FF0000"/>
+              </w:rPr>
+            </w:pPr>
+          </w:p>
+          <w:p>
+            <w:pPr>
+              <w:rPr>
+                <w:color w:val="FF0000"/>
+              </w:rPr>
+            </w:pPr>
+          </w:p>
+        </w:tc>
+      </w:tr>
+    </w:tbl>
+    <w:p>
       <w:bookmarkStart w:id="3" w:name="_GoBack"/>
       <w:bookmarkEnd w:id="3"/>
     </w:p>

</xml_diff>

<commit_message>
Claim activty scenarios finiti
Da revisionare
</commit_message>
<xml_diff>
--- a/Documentazione/Assignment2.docx
+++ b/Documentazione/Assignment2.docx
@@ -1058,7 +1058,13 @@
       </w:r>
       <w:r>
         <w:br/>
-        <w:t xml:space="preserve">Una volta individuato l’immobile adatto, Luca non deve fare altro che aggiungere ad esso il cittadino. </w:t>
+        <w:t xml:space="preserve">Una volta individuato l’immobile adatto, Luca </w:t>
+      </w:r>
+      <w:r>
+        <w:t xml:space="preserve">può visualizzarne tutti i dettagli, e se è convinto che sia la scelta giusta </w:t>
+      </w:r>
+      <w:r>
+        <w:t xml:space="preserve">non deve fare altro che aggiungere ad esso il cittadino. </w:t>
       </w:r>
     </w:p>
     <w:p/>
@@ -1608,7 +1614,21 @@
                 <w:b/>
                 <w:color w:val="FFFFFF" w:themeColor="background1"/>
               </w:rPr>
-              <w:t xml:space="preserve"> scenario 1)</w:t>
+              <w:t xml:space="preserve"> scenario </w:t>
+            </w:r>
+            <w:r>
+              <w:rPr>
+                <w:b/>
+                <w:color w:val="FFFFFF" w:themeColor="background1"/>
+              </w:rPr>
+              <w:t>2</w:t>
+            </w:r>
+            <w:r>
+              <w:rPr>
+                <w:b/>
+                <w:color w:val="FFFFFF" w:themeColor="background1"/>
+              </w:rPr>
+              <w:t>)</w:t>
             </w:r>
           </w:p>
         </w:tc>
@@ -1645,9 +1665,10 @@
           </w:tcPr>
           <w:p>
             <w:r>
-              <w:t>Mettere a disposizione un immobile tramite applicazione</w:t>
-            </w:r>
-          </w:p>
+              <w:t>Uso dell’applicazione per visualizzare lo stato degli immobili messi a disposizione</w:t>
+            </w:r>
+          </w:p>
+          <w:p/>
         </w:tc>
         <w:tc>
           <w:tcPr>
@@ -1696,7 +1717,13 @@
               <w:rPr>
                 <w:color w:val="00B050"/>
               </w:rPr>
-              <w:t>(+) Il metodo di messa a disposizione non varia nel tempo</w:t>
+              <w:t xml:space="preserve">(+) </w:t>
+            </w:r>
+            <w:r>
+              <w:rPr>
+                <w:color w:val="00B050"/>
+              </w:rPr>
+              <w:t>Richiede pochissimo tempo</w:t>
             </w:r>
           </w:p>
           <w:p>
@@ -1710,7 +1737,13 @@
               <w:rPr>
                 <w:color w:val="FF0000"/>
               </w:rPr>
-              <w:t xml:space="preserve"> Minor controllo su chi prende effettivamente in gestione l’immobile e su chi viene ospitato</w:t>
+              <w:t xml:space="preserve"> </w:t>
+            </w:r>
+            <w:r>
+              <w:rPr>
+                <w:color w:val="FF0000"/>
+              </w:rPr>
+              <w:t>Nessun contatto con un essere umano che potrebbe anche metterci al corrente di situazioni “non ufficiali” o di dettagli non previsti dall’applicazione</w:t>
             </w:r>
           </w:p>
         </w:tc>
@@ -1726,7 +1759,7 @@
           </w:tcPr>
           <w:p>
             <w:r>
-              <w:t>Compilare un form con le info dell’immobile tramite applicazione</w:t>
+              <w:t>Proroga della data di fine disponibilità dell’immobile mediante applicazione</w:t>
             </w:r>
           </w:p>
           <w:p/>
@@ -1752,7 +1785,7 @@
               <w:rPr>
                 <w:color w:val="00B050"/>
               </w:rPr>
-              <w:t xml:space="preserve"> Il form non varia nel tempo, una volta appreso quali sono i campi richiesti lo si riempie rapidamente per ogni immobile</w:t>
+              <w:t xml:space="preserve"> Non c’è il bisogno di rivolgersi a terzi</w:t>
             </w:r>
           </w:p>
           <w:p>
@@ -1765,13 +1798,20 @@
               <w:rPr>
                 <w:color w:val="00B050"/>
               </w:rPr>
-              <w:t>(+)</w:t>
-            </w:r>
-            <w:r>
-              <w:rPr>
-                <w:color w:val="00B050"/>
-              </w:rPr>
-              <w:t xml:space="preserve"> Maggiore possibilità di correggere gli errori rispetto a un form cartaceo </w:t>
+              <w:t>(+) È possibile farlo in un qualunque momento della giornata e in qualunque giorno della settimana</w:t>
+            </w:r>
+          </w:p>
+          <w:p>
+            <w:pPr>
+              <w:rPr>
+                <w:color w:val="00B050"/>
+              </w:rPr>
+            </w:pPr>
+            <w:r>
+              <w:rPr>
+                <w:color w:val="00B050"/>
+              </w:rPr>
+              <w:t>(+) Richiede pochissimo tempo</w:t>
             </w:r>
           </w:p>
           <w:p>
@@ -1779,20 +1819,14 @@
               <w:rPr>
                 <w:color w:val="FF0000"/>
               </w:rPr>
-              <w:t>(-)</w:t>
-            </w:r>
-            <w:r>
-              <w:rPr>
-                <w:color w:val="FF0000"/>
-              </w:rPr>
-              <w:t xml:space="preserve"> Minor possibilità di chiedere aiuto a qualcuno se si incontrano problemi</w:t>
+              <w:t xml:space="preserve"> </w:t>
             </w:r>
           </w:p>
         </w:tc>
       </w:tr>
       <w:tr>
         <w:trPr>
-          <w:trHeight w:val="4287"/>
+          <w:trHeight w:val="1765"/>
         </w:trPr>
         <w:tc>
           <w:tcPr>
@@ -1801,7 +1835,7 @@
           </w:tcPr>
           <w:p>
             <w:r>
-              <w:t>Invio delle chiavi alla protezione civile</w:t>
+              <w:t>Chiavi già in possesso della protezione civile dalla messa a disposizione del primo immobile</w:t>
             </w:r>
           </w:p>
           <w:p/>
@@ -1827,113 +1861,474 @@
               <w:rPr>
                 <w:color w:val="00B050"/>
               </w:rPr>
-              <w:t xml:space="preserve"> Si devono inviare soltanto una sola volta, alla messa a disposizione dell’immobile</w:t>
-            </w:r>
-          </w:p>
-          <w:p>
-            <w:pPr>
-              <w:rPr>
-                <w:color w:val="00B050"/>
-              </w:rPr>
-            </w:pPr>
-            <w:r>
-              <w:rPr>
-                <w:color w:val="00B050"/>
-              </w:rPr>
-              <w:t>(+)</w:t>
-            </w:r>
-            <w:r>
-              <w:rPr>
-                <w:color w:val="00B050"/>
-              </w:rPr>
-              <w:t xml:space="preserve"> Si devono inviare soltanto una sola volta, alla messa a disposizione dell’immobile </w:t>
-            </w:r>
-          </w:p>
-          <w:p>
-            <w:pPr>
-              <w:rPr>
-                <w:color w:val="00B050"/>
-              </w:rPr>
-            </w:pPr>
-            <w:r>
-              <w:rPr>
-                <w:color w:val="00B050"/>
-              </w:rPr>
-              <w:t>(+)</w:t>
-            </w:r>
-            <w:r>
-              <w:rPr>
-                <w:color w:val="00B050"/>
-              </w:rPr>
-              <w:t xml:space="preserve"> È possibile inviarle via posta, via corriere, e in tanti altri modi</w:t>
-            </w:r>
-          </w:p>
-          <w:p>
-            <w:pPr>
-              <w:rPr>
-                <w:color w:val="00B050"/>
-              </w:rPr>
-            </w:pPr>
-            <w:r>
-              <w:rPr>
-                <w:color w:val="00B050"/>
-              </w:rPr>
-              <w:t>(+)</w:t>
-            </w:r>
-            <w:r>
-              <w:rPr>
-                <w:color w:val="00B050"/>
-              </w:rPr>
-              <w:t xml:space="preserve"> È possibile, se lo si preferisce, consegnarle personalmente</w:t>
-            </w:r>
-          </w:p>
-          <w:p>
-            <w:pPr>
-              <w:rPr>
-                <w:color w:val="FF0000"/>
-              </w:rPr>
-            </w:pPr>
-            <w:r>
-              <w:rPr>
-                <w:color w:val="FF0000"/>
-              </w:rPr>
-              <w:t>(-) In caso di invio via posta o corriere, c’è sempre un minimo di rischio che vadano perdute o siano rubate</w:t>
-            </w:r>
-          </w:p>
-          <w:p>
-            <w:pPr>
-              <w:rPr>
-                <w:color w:val="FF0000"/>
-              </w:rPr>
-            </w:pPr>
-            <w:r>
-              <w:rPr>
-                <w:color w:val="FF0000"/>
-              </w:rPr>
-              <w:t>(-) In caso di consegna di persona, è comunque da mettere in conto il tempo necessario per recarsi presso una sede della Protezione Civile e consegnare le chiavi.</w:t>
-            </w:r>
-          </w:p>
-          <w:p>
-            <w:pPr>
-              <w:rPr>
-                <w:color w:val="FF0000"/>
-              </w:rPr>
-            </w:pPr>
-          </w:p>
-          <w:p>
-            <w:pPr>
-              <w:rPr>
-                <w:color w:val="FF0000"/>
-              </w:rPr>
-            </w:pPr>
+              <w:t xml:space="preserve"> </w:t>
+            </w:r>
+            <w:r>
+              <w:rPr>
+                <w:color w:val="00B050"/>
+              </w:rPr>
+              <w:t xml:space="preserve">Non è necessario preoccuparsi di dare le chiavi ad eventuali nuovi inquilini, come avverrebbe se ci si fosse messi d’accordo col singolo cittadino mediante un gruppo </w:t>
+            </w:r>
+            <w:proofErr w:type="spellStart"/>
+            <w:r>
+              <w:rPr>
+                <w:color w:val="00B050"/>
+              </w:rPr>
+              <w:t>F</w:t>
+            </w:r>
+            <w:r>
+              <w:rPr>
+                <w:color w:val="00B050"/>
+              </w:rPr>
+              <w:t>acebook</w:t>
+            </w:r>
+            <w:proofErr w:type="spellEnd"/>
+            <w:r>
+              <w:rPr>
+                <w:color w:val="00B050"/>
+              </w:rPr>
+              <w:t xml:space="preserve"> o sistemi simili</w:t>
+            </w:r>
           </w:p>
         </w:tc>
       </w:tr>
     </w:tbl>
-    <w:p>
+    <w:p/>
+    <w:p>
+      <w:r>
+        <w:br w:type="page"/>
+      </w:r>
       <w:bookmarkStart w:id="3" w:name="_GoBack"/>
       <w:bookmarkEnd w:id="3"/>
     </w:p>
+    <w:tbl>
+      <w:tblPr>
+        <w:tblStyle w:val="Grigliatabella"/>
+        <w:tblW w:w="0" w:type="auto"/>
+        <w:tblLook w:val="04A0" w:firstRow="1" w:lastRow="0" w:firstColumn="1" w:lastColumn="0" w:noHBand="0" w:noVBand="1"/>
+      </w:tblPr>
+      <w:tblGrid>
+        <w:gridCol w:w="4814"/>
+        <w:gridCol w:w="4814"/>
+      </w:tblGrid>
+      <w:tr>
+        <w:trPr>
+          <w:trHeight w:val="547"/>
+        </w:trPr>
+        <w:tc>
+          <w:tcPr>
+            <w:tcW w:w="4814" w:type="dxa"/>
+            <w:shd w:val="clear" w:color="auto" w:fill="8EAADB" w:themeFill="accent1" w:themeFillTint="99"/>
+          </w:tcPr>
+          <w:p>
+            <w:pPr>
+              <w:rPr>
+                <w:b/>
+                <w:color w:val="FFFFFF" w:themeColor="background1"/>
+              </w:rPr>
+            </w:pPr>
+            <w:r>
+              <w:rPr>
+                <w:b/>
+                <w:color w:val="FFFFFF" w:themeColor="background1"/>
+              </w:rPr>
+              <w:lastRenderedPageBreak/>
+              <w:t xml:space="preserve">Situation </w:t>
+            </w:r>
+            <w:proofErr w:type="spellStart"/>
+            <w:r>
+              <w:rPr>
+                <w:b/>
+                <w:color w:val="FFFFFF" w:themeColor="background1"/>
+              </w:rPr>
+              <w:t>features</w:t>
+            </w:r>
+            <w:proofErr w:type="spellEnd"/>
+            <w:r>
+              <w:rPr>
+                <w:b/>
+                <w:color w:val="FFFFFF" w:themeColor="background1"/>
+              </w:rPr>
+              <w:t xml:space="preserve"> (</w:t>
+            </w:r>
+            <w:r>
+              <w:rPr>
+                <w:b/>
+                <w:color w:val="FFFFFF" w:themeColor="background1"/>
+              </w:rPr>
+              <w:t>Activity</w:t>
+            </w:r>
+            <w:r>
+              <w:rPr>
+                <w:b/>
+                <w:color w:val="FFFFFF" w:themeColor="background1"/>
+              </w:rPr>
+              <w:t xml:space="preserve"> scenario </w:t>
+            </w:r>
+            <w:r>
+              <w:rPr>
+                <w:b/>
+                <w:color w:val="FFFFFF" w:themeColor="background1"/>
+              </w:rPr>
+              <w:t>3</w:t>
+            </w:r>
+            <w:r>
+              <w:rPr>
+                <w:b/>
+                <w:color w:val="FFFFFF" w:themeColor="background1"/>
+              </w:rPr>
+              <w:t>)</w:t>
+            </w:r>
+          </w:p>
+        </w:tc>
+        <w:tc>
+          <w:tcPr>
+            <w:tcW w:w="4814" w:type="dxa"/>
+            <w:shd w:val="clear" w:color="auto" w:fill="8EAADB" w:themeFill="accent1" w:themeFillTint="99"/>
+          </w:tcPr>
+          <w:p>
+            <w:pPr>
+              <w:rPr>
+                <w:b/>
+                <w:color w:val="FFFFFF" w:themeColor="background1"/>
+              </w:rPr>
+            </w:pPr>
+            <w:r>
+              <w:rPr>
+                <w:b/>
+                <w:color w:val="FFFFFF" w:themeColor="background1"/>
+              </w:rPr>
+              <w:t>Pro (+) e Contro (-)</w:t>
+            </w:r>
+          </w:p>
+        </w:tc>
+      </w:tr>
+      <w:tr>
+        <w:trPr>
+          <w:trHeight w:val="1383"/>
+        </w:trPr>
+        <w:tc>
+          <w:tcPr>
+            <w:tcW w:w="4814" w:type="dxa"/>
+            <w:shd w:val="clear" w:color="auto" w:fill="EDEDED" w:themeFill="accent3" w:themeFillTint="33"/>
+          </w:tcPr>
+          <w:p>
+            <w:r>
+              <w:t xml:space="preserve">Uso dell’applicazione per </w:t>
+            </w:r>
+            <w:r>
+              <w:t>effettuare il censimento dei cittadini</w:t>
+            </w:r>
+          </w:p>
+          <w:p/>
+        </w:tc>
+        <w:tc>
+          <w:tcPr>
+            <w:tcW w:w="4814" w:type="dxa"/>
+            <w:shd w:val="clear" w:color="auto" w:fill="EDEDED" w:themeFill="accent3" w:themeFillTint="33"/>
+          </w:tcPr>
+          <w:p>
+            <w:pPr>
+              <w:rPr>
+                <w:color w:val="00B050"/>
+              </w:rPr>
+            </w:pPr>
+            <w:r>
+              <w:rPr>
+                <w:color w:val="00B050"/>
+              </w:rPr>
+              <w:t>(+)</w:t>
+            </w:r>
+            <w:r>
+              <w:rPr>
+                <w:color w:val="00B050"/>
+              </w:rPr>
+              <w:t xml:space="preserve"> Anche se effettuato da più persone contemporaneamente, i nominativi e i dettagli dei cittadini finiscono tutti in un database centralizzato in tempo reale</w:t>
+            </w:r>
+          </w:p>
+          <w:p>
+            <w:r>
+              <w:rPr>
+                <w:color w:val="00B050"/>
+              </w:rPr>
+              <w:t>(+)</w:t>
+            </w:r>
+            <w:r>
+              <w:rPr>
+                <w:color w:val="00B050"/>
+              </w:rPr>
+              <w:t xml:space="preserve"> </w:t>
+            </w:r>
+            <w:r>
+              <w:rPr>
+                <w:color w:val="00B050"/>
+              </w:rPr>
+              <w:t>Non ci sono fogli che possono essere persi o deteriorarsi</w:t>
+            </w:r>
+            <w:r>
+              <w:rPr>
+                <w:color w:val="00B050"/>
+              </w:rPr>
+              <w:br/>
+            </w:r>
+            <w:r>
+              <w:rPr>
+                <w:color w:val="FF0000"/>
+              </w:rPr>
+              <w:t>(-)</w:t>
+            </w:r>
+            <w:r>
+              <w:rPr>
+                <w:color w:val="FF0000"/>
+              </w:rPr>
+              <w:t xml:space="preserve"> </w:t>
+            </w:r>
+            <w:r>
+              <w:rPr>
+                <w:color w:val="FF0000"/>
+              </w:rPr>
+              <w:t xml:space="preserve">Necessità di avere uno smartphone sempre con </w:t>
+            </w:r>
+            <w:proofErr w:type="gramStart"/>
+            <w:r>
+              <w:rPr>
+                <w:color w:val="FF0000"/>
+              </w:rPr>
+              <w:t>se</w:t>
+            </w:r>
+            <w:proofErr w:type="gramEnd"/>
+            <w:r>
+              <w:rPr>
+                <w:color w:val="FF0000"/>
+              </w:rPr>
+              <w:t xml:space="preserve"> e segnale rete dati per collegarsi al sistema</w:t>
+            </w:r>
+          </w:p>
+        </w:tc>
+      </w:tr>
+      <w:tr>
+        <w:trPr>
+          <w:trHeight w:val="1383"/>
+        </w:trPr>
+        <w:tc>
+          <w:tcPr>
+            <w:tcW w:w="4814" w:type="dxa"/>
+            <w:shd w:val="clear" w:color="auto" w:fill="EDEDED" w:themeFill="accent3" w:themeFillTint="33"/>
+          </w:tcPr>
+          <w:p>
+            <w:r>
+              <w:t>Selezione dell’immobile più adatto a un cittadino mediante applicazione</w:t>
+            </w:r>
+          </w:p>
+          <w:p/>
+        </w:tc>
+        <w:tc>
+          <w:tcPr>
+            <w:tcW w:w="4814" w:type="dxa"/>
+            <w:shd w:val="clear" w:color="auto" w:fill="EDEDED" w:themeFill="accent3" w:themeFillTint="33"/>
+          </w:tcPr>
+          <w:p>
+            <w:pPr>
+              <w:rPr>
+                <w:color w:val="00B050"/>
+              </w:rPr>
+            </w:pPr>
+            <w:r>
+              <w:rPr>
+                <w:color w:val="00B050"/>
+              </w:rPr>
+              <w:t>(+)</w:t>
+            </w:r>
+            <w:r>
+              <w:rPr>
+                <w:color w:val="00B050"/>
+              </w:rPr>
+              <w:t xml:space="preserve"> Si può utilizzare un sistema di filtri automatizzato in base a criteri come vicinanza dal luogo d’origine o necessità speciali</w:t>
+            </w:r>
+          </w:p>
+          <w:p>
+            <w:pPr>
+              <w:rPr>
+                <w:color w:val="00B050"/>
+              </w:rPr>
+            </w:pPr>
+            <w:r>
+              <w:rPr>
+                <w:color w:val="00B050"/>
+              </w:rPr>
+              <w:t>(+)</w:t>
+            </w:r>
+            <w:r>
+              <w:rPr>
+                <w:color w:val="00B050"/>
+              </w:rPr>
+              <w:t xml:space="preserve"> </w:t>
+            </w:r>
+            <w:r>
+              <w:rPr>
+                <w:color w:val="00B050"/>
+              </w:rPr>
+              <w:t>Possibilità di avere sempre avanti a sé una vista di riepilogo della situazione degli immobili</w:t>
+            </w:r>
+          </w:p>
+          <w:p>
+            <w:pPr>
+              <w:rPr>
+                <w:color w:val="00B050"/>
+              </w:rPr>
+            </w:pPr>
+            <w:r>
+              <w:rPr>
+                <w:color w:val="FF0000"/>
+              </w:rPr>
+              <w:t>(-)</w:t>
+            </w:r>
+            <w:r>
+              <w:rPr>
+                <w:color w:val="FF0000"/>
+              </w:rPr>
+              <w:t xml:space="preserve"> </w:t>
+            </w:r>
+            <w:r>
+              <w:rPr>
+                <w:color w:val="FF0000"/>
+              </w:rPr>
+              <w:t>Non essendoci contatti col padrone di casa, non c’è possibilità di venire a sapere eventuali informazioni non presenti nel sistema</w:t>
+            </w:r>
+          </w:p>
+        </w:tc>
+      </w:tr>
+      <w:tr>
+        <w:trPr>
+          <w:trHeight w:val="1765"/>
+        </w:trPr>
+        <w:tc>
+          <w:tcPr>
+            <w:tcW w:w="4814" w:type="dxa"/>
+            <w:shd w:val="clear" w:color="auto" w:fill="EDEDED" w:themeFill="accent3" w:themeFillTint="33"/>
+          </w:tcPr>
+          <w:p>
+            <w:r>
+              <w:t>Assegnazione dell’immobile al cittadino mediante applicazione</w:t>
+            </w:r>
+          </w:p>
+        </w:tc>
+        <w:tc>
+          <w:tcPr>
+            <w:tcW w:w="4814" w:type="dxa"/>
+            <w:shd w:val="clear" w:color="auto" w:fill="EDEDED" w:themeFill="accent3" w:themeFillTint="33"/>
+          </w:tcPr>
+          <w:p>
+            <w:pPr>
+              <w:rPr>
+                <w:color w:val="00B050"/>
+              </w:rPr>
+            </w:pPr>
+            <w:r>
+              <w:rPr>
+                <w:color w:val="00B050"/>
+              </w:rPr>
+              <w:t>(+)</w:t>
+            </w:r>
+            <w:r>
+              <w:rPr>
+                <w:color w:val="00B050"/>
+              </w:rPr>
+              <w:t xml:space="preserve"> </w:t>
+            </w:r>
+            <w:proofErr w:type="gramStart"/>
+            <w:r>
+              <w:rPr>
+                <w:color w:val="00B050"/>
+              </w:rPr>
+              <w:t>E’</w:t>
+            </w:r>
+            <w:proofErr w:type="gramEnd"/>
+            <w:r>
+              <w:rPr>
+                <w:color w:val="00B050"/>
+              </w:rPr>
+              <w:t xml:space="preserve"> un metodo veloce</w:t>
+            </w:r>
+          </w:p>
+          <w:p>
+            <w:pPr>
+              <w:rPr>
+                <w:color w:val="00B050"/>
+              </w:rPr>
+            </w:pPr>
+            <w:r>
+              <w:rPr>
+                <w:color w:val="00B050"/>
+              </w:rPr>
+              <w:t>(+)</w:t>
+            </w:r>
+            <w:r>
+              <w:rPr>
+                <w:color w:val="00B050"/>
+              </w:rPr>
+              <w:t xml:space="preserve"> </w:t>
+            </w:r>
+            <w:r>
+              <w:rPr>
+                <w:color w:val="00B050"/>
+              </w:rPr>
+              <w:t>Sicurezza che l’immobile selezionato sia effettivamente disponibile</w:t>
+            </w:r>
+          </w:p>
+          <w:p>
+            <w:pPr>
+              <w:rPr>
+                <w:color w:val="00B050"/>
+              </w:rPr>
+            </w:pPr>
+            <w:r>
+              <w:rPr>
+                <w:color w:val="00B050"/>
+              </w:rPr>
+              <w:t>(+)</w:t>
+            </w:r>
+            <w:r>
+              <w:rPr>
+                <w:color w:val="00B050"/>
+              </w:rPr>
+              <w:t xml:space="preserve"> </w:t>
+            </w:r>
+            <w:r>
+              <w:rPr>
+                <w:color w:val="00B050"/>
+              </w:rPr>
+              <w:t>Il cittadino può essere avvisato automaticamente mediante mail /sms su dove recuperare le chiavi e su quale sarà la sua nuova sistemazione</w:t>
+            </w:r>
+          </w:p>
+          <w:p>
+            <w:pPr>
+              <w:rPr>
+                <w:color w:val="00B050"/>
+              </w:rPr>
+            </w:pPr>
+            <w:r>
+              <w:rPr>
+                <w:color w:val="FF0000"/>
+              </w:rPr>
+              <w:t>(-)</w:t>
+            </w:r>
+            <w:r>
+              <w:rPr>
+                <w:color w:val="FF0000"/>
+              </w:rPr>
+              <w:t xml:space="preserve"> </w:t>
+            </w:r>
+            <w:r>
+              <w:rPr>
+                <w:color w:val="FF0000"/>
+              </w:rPr>
+              <w:t>Nessun dialogo personale con il cittadino e il proprietario dell’immobile potrebbero portare, in alcuni casi, a non avere tutte le informazioni per fare la scelta migliore</w:t>
+            </w:r>
+          </w:p>
+        </w:tc>
+      </w:tr>
+    </w:tbl>
     <w:p/>
     <w:sectPr>
       <w:pgSz w:w="11906" w:h="16838"/>

</xml_diff>

<commit_message>
piccole modifiche ai claim dell'assignment 2 e correzione di errori di battitura
</commit_message>
<xml_diff>
--- a/Documentazione/Assignment2.docx
+++ b/Documentazione/Assignment2.docx
@@ -606,15 +606,7 @@
       </w:r>
       <w:r>
         <w:br/>
-        <w:t xml:space="preserve">Analizzando i </w:t>
-      </w:r>
-      <w:proofErr w:type="spellStart"/>
-      <w:r>
-        <w:t>claim</w:t>
-      </w:r>
-      <w:proofErr w:type="spellEnd"/>
-      <w:r>
-        <w:t xml:space="preserve"> relativi agli scenari, potremo scegliere valutare pro e contro delle varie soluzioni, per trovare le idee migliori da far giungere alla fase di prototipazione, cercando di selezionare le idee che producono significativamente più “pro” che “contro”, o che comunque apportano un beneficio più ampio.</w:t>
+        <w:t>Analizzando i claim relativi agli scenari, potremo scegliere valutare pro e contro delle varie soluzioni, per trovare le idee migliori da far giungere alla fase di prototipazione, cercando di selezionare le idee che producono significativamente più “pro” che “contro”, o che comunque apportano un beneficio più ampio.</w:t>
       </w:r>
     </w:p>
     <w:p>
@@ -664,17 +656,12 @@
       </w:pPr>
       <w:bookmarkStart w:id="2" w:name="_Toc8472435"/>
       <w:r>
-        <w:t xml:space="preserve">1.1 Activity </w:t>
-      </w:r>
-      <w:proofErr w:type="spellStart"/>
-      <w:r>
-        <w:t>Metaphor</w:t>
+        <w:t>1.1 Activity Metaphor</w:t>
       </w:r>
       <w:r>
         <w:t>s</w:t>
       </w:r>
       <w:bookmarkEnd w:id="2"/>
-      <w:proofErr w:type="spellEnd"/>
     </w:p>
     <w:p/>
     <w:tbl>
@@ -707,13 +694,8 @@
           </w:tcPr>
           <w:p>
             <w:r>
-              <w:t xml:space="preserve">Real World </w:t>
-            </w:r>
-            <w:proofErr w:type="spellStart"/>
-            <w:r>
-              <w:t>Metaphor</w:t>
-            </w:r>
-            <w:proofErr w:type="spellEnd"/>
+              <w:t>Real World Metaphor</w:t>
+            </w:r>
           </w:p>
         </w:tc>
         <w:tc>
@@ -723,13 +705,8 @@
           </w:tcPr>
           <w:p>
             <w:r>
-              <w:t xml:space="preserve">Implicazioni per le </w:t>
-            </w:r>
-            <w:proofErr w:type="spellStart"/>
-            <w:r>
-              <w:t>Activities</w:t>
-            </w:r>
-            <w:proofErr w:type="spellEnd"/>
+              <w:t>Implicazioni per le Activities</w:t>
+            </w:r>
           </w:p>
         </w:tc>
       </w:tr>
@@ -792,23 +769,13 @@
           </w:tcPr>
           <w:p>
             <w:r>
-              <w:t xml:space="preserve">Sistema </w:t>
-            </w:r>
-            <w:proofErr w:type="spellStart"/>
-            <w:r>
-              <w:t>user</w:t>
-            </w:r>
-            <w:proofErr w:type="spellEnd"/>
-            <w:r>
-              <w:t xml:space="preserve"> </w:t>
-            </w:r>
-            <w:proofErr w:type="spellStart"/>
-            <w:r>
-              <w:t>friendly</w:t>
-            </w:r>
-            <w:proofErr w:type="spellEnd"/>
-            <w:r>
-              <w:t xml:space="preserve"> che permetta alla Protezione Civile di scegliere il nostro immobile quando è adatto a una persona che ha determinate necessità</w:t>
+              <w:t>Sistema user</w:t>
+            </w:r>
+            <w:r>
+              <w:t>-</w:t>
+            </w:r>
+            <w:r>
+              <w:t>friendly che permetta alla Protezione Civile di scegliere il nostro immobile quando è adatto a una persona che ha determinate necessità</w:t>
             </w:r>
           </w:p>
         </w:tc>
@@ -928,13 +895,8 @@
       </w:pPr>
       <w:r>
         <w:lastRenderedPageBreak/>
-        <w:t xml:space="preserve">1.2 Activity </w:t>
-      </w:r>
-      <w:proofErr w:type="spellStart"/>
-      <w:r>
-        <w:t>Scenarios</w:t>
-      </w:r>
-      <w:proofErr w:type="spellEnd"/>
+        <w:t>1.2 Activity Scenarios</w:t>
+      </w:r>
     </w:p>
     <w:p/>
     <w:p>
@@ -1073,13 +1035,8 @@
         <w:pStyle w:val="Titolo2"/>
       </w:pPr>
       <w:r>
-        <w:t xml:space="preserve">1.3 </w:t>
-      </w:r>
-      <w:proofErr w:type="spellStart"/>
-      <w:r>
-        <w:t>Claims</w:t>
-      </w:r>
-      <w:proofErr w:type="spellEnd"/>
+        <w:t>1.3 Claims</w:t>
+      </w:r>
     </w:p>
     <w:p/>
     <w:tbl>
@@ -1113,23 +1070,7 @@
                 <w:b/>
                 <w:color w:val="FFFFFF" w:themeColor="background1"/>
               </w:rPr>
-              <w:t xml:space="preserve">Situation </w:t>
-            </w:r>
-            <w:proofErr w:type="spellStart"/>
-            <w:r>
-              <w:rPr>
-                <w:b/>
-                <w:color w:val="FFFFFF" w:themeColor="background1"/>
-              </w:rPr>
-              <w:t>features</w:t>
-            </w:r>
-            <w:proofErr w:type="spellEnd"/>
-            <w:r>
-              <w:rPr>
-                <w:b/>
-                <w:color w:val="FFFFFF" w:themeColor="background1"/>
-              </w:rPr>
-              <w:t xml:space="preserve"> (</w:t>
+              <w:t>Situation features (</w:t>
             </w:r>
             <w:r>
               <w:rPr>
@@ -1180,10 +1121,7 @@
           </w:tcPr>
           <w:p>
             <w:r>
-              <w:t>Mettere a disposizione un immobile</w:t>
-            </w:r>
-            <w:r>
-              <w:t xml:space="preserve"> tramite applicazione</w:t>
+              <w:t>Mettere a disposizione un immobile tramite applicazione</w:t>
             </w:r>
           </w:p>
         </w:tc>
@@ -1208,51 +1146,46 @@
               <w:rPr>
                 <w:color w:val="00B050"/>
               </w:rPr>
-              <w:t xml:space="preserve"> </w:t>
-            </w:r>
-            <w:r>
-              <w:rPr>
-                <w:color w:val="00B050"/>
-              </w:rPr>
-              <w:t>Non c’è il bisogno di rivolgersi a terzi</w:t>
-            </w:r>
-          </w:p>
-          <w:p>
-            <w:pPr>
-              <w:rPr>
-                <w:color w:val="00B050"/>
-              </w:rPr>
-            </w:pPr>
-            <w:r>
-              <w:rPr>
-                <w:color w:val="00B050"/>
-              </w:rPr>
-              <w:t xml:space="preserve">(+) </w:t>
-            </w:r>
-            <w:r>
-              <w:rPr>
-                <w:color w:val="00B050"/>
-              </w:rPr>
-              <w:t>È possibile farlo in un qualunque momento della giornata e in qualunque giorno della settimana</w:t>
-            </w:r>
-          </w:p>
-          <w:p>
-            <w:pPr>
-              <w:rPr>
-                <w:color w:val="00B050"/>
-              </w:rPr>
-            </w:pPr>
-            <w:r>
-              <w:rPr>
-                <w:color w:val="00B050"/>
-              </w:rPr>
-              <w:t xml:space="preserve">(+) </w:t>
-            </w:r>
-            <w:r>
-              <w:rPr>
-                <w:color w:val="00B050"/>
-              </w:rPr>
-              <w:t>Il metodo di messa a disposizione non varia nel tempo</w:t>
+              <w:t xml:space="preserve"> Non c’è il bisogno di rivolgersi a terzi</w:t>
+            </w:r>
+          </w:p>
+          <w:p>
+            <w:pPr>
+              <w:rPr>
+                <w:color w:val="00B050"/>
+              </w:rPr>
+            </w:pPr>
+            <w:r>
+              <w:rPr>
+                <w:color w:val="00B050"/>
+              </w:rPr>
+              <w:t>(+) È possibile farlo in un qualunque momento della giornata e in qualunque giorno della settimana</w:t>
+            </w:r>
+          </w:p>
+          <w:p>
+            <w:pPr>
+              <w:rPr>
+                <w:color w:val="00B050"/>
+              </w:rPr>
+            </w:pPr>
+            <w:r>
+              <w:rPr>
+                <w:color w:val="00B050"/>
+              </w:rPr>
+              <w:t>(+) Non c’è necessità di consegnare le chiavi della casa di persona</w:t>
+            </w:r>
+          </w:p>
+          <w:p>
+            <w:pPr>
+              <w:rPr>
+                <w:color w:val="00B050"/>
+              </w:rPr>
+            </w:pPr>
+            <w:r>
+              <w:rPr>
+                <w:color w:val="00B050"/>
+              </w:rPr>
+              <w:t>(+) Il metodo di messa a disposizione non varia nel tempo</w:t>
             </w:r>
           </w:p>
           <w:p>
@@ -1266,13 +1199,7 @@
               <w:rPr>
                 <w:color w:val="FF0000"/>
               </w:rPr>
-              <w:t xml:space="preserve"> </w:t>
-            </w:r>
-            <w:r>
-              <w:rPr>
-                <w:color w:val="FF0000"/>
-              </w:rPr>
-              <w:t>Minor controllo su chi prende effettivamente in gestione l’immobile e su chi viene ospitato</w:t>
+              <w:t xml:space="preserve"> Minor controllo su chi prende effettivamente in gestione l’immobile e su chi viene ospitato</w:t>
             </w:r>
           </w:p>
         </w:tc>
@@ -1314,26 +1241,44 @@
               <w:rPr>
                 <w:color w:val="00B050"/>
               </w:rPr>
+              <w:t xml:space="preserve"> Il form non varia nel tempo, una volta appreso quali sono i campi richiesti lo si riempie rapidamente per ogni immobile</w:t>
+            </w:r>
+          </w:p>
+          <w:p>
+            <w:pPr>
+              <w:rPr>
+                <w:color w:val="00B050"/>
+              </w:rPr>
+            </w:pPr>
+            <w:r>
+              <w:rPr>
+                <w:color w:val="00B050"/>
+              </w:rPr>
+              <w:t>(+)</w:t>
+            </w:r>
+            <w:r>
+              <w:rPr>
+                <w:color w:val="00B050"/>
+              </w:rPr>
+              <w:t xml:space="preserve"> Maggiore </w:t>
+            </w:r>
+            <w:r>
+              <w:rPr>
+                <w:color w:val="00B050"/>
+              </w:rPr>
+              <w:t>facilità</w:t>
+            </w:r>
+            <w:r>
+              <w:rPr>
+                <w:color w:val="00B050"/>
+              </w:rPr>
               <w:t xml:space="preserve"> </w:t>
             </w:r>
             <w:r>
               <w:rPr>
                 <w:color w:val="00B050"/>
               </w:rPr>
-              <w:t>Il form non varia nel tempo, una volta appreso quali sono i campi richiesti lo si riempie rapidamente per ogni immobile</w:t>
-            </w:r>
-          </w:p>
-          <w:p>
-            <w:pPr>
-              <w:rPr>
-                <w:color w:val="00B050"/>
-              </w:rPr>
-            </w:pPr>
-            <w:r>
-              <w:rPr>
-                <w:color w:val="00B050"/>
-              </w:rPr>
-              <w:t>(+)</w:t>
+              <w:t>di</w:t>
             </w:r>
             <w:r>
               <w:rPr>
@@ -1345,7 +1290,25 @@
               <w:rPr>
                 <w:color w:val="00B050"/>
               </w:rPr>
-              <w:t xml:space="preserve">Maggiore possibilità di correggere gli errori rispetto a un form cartaceo </w:t>
+              <w:t>correzione</w:t>
+            </w:r>
+            <w:r>
+              <w:rPr>
+                <w:color w:val="00B050"/>
+              </w:rPr>
+              <w:t xml:space="preserve"> </w:t>
+            </w:r>
+            <w:r>
+              <w:rPr>
+                <w:color w:val="00B050"/>
+              </w:rPr>
+              <w:t>de</w:t>
+            </w:r>
+            <w:r>
+              <w:rPr>
+                <w:color w:val="00B050"/>
+              </w:rPr>
+              <w:t xml:space="preserve">gli errori rispetto a un form cartaceo </w:t>
             </w:r>
           </w:p>
           <w:p>
@@ -1413,7 +1376,7 @@
               <w:rPr>
                 <w:color w:val="00B050"/>
               </w:rPr>
-              <w:t>Si devono inviare soltanto una sola volta, alla messa a disposizione dell’immobile</w:t>
+              <w:t xml:space="preserve">Si devono inviare soltanto una sola volta, alla messa a disposizione dell’immobile </w:t>
             </w:r>
           </w:p>
           <w:p>
@@ -1432,13 +1395,7 @@
               <w:rPr>
                 <w:color w:val="00B050"/>
               </w:rPr>
-              <w:t xml:space="preserve"> Si devono inviare soltanto una sola volta, alla messa a disposizione dell’immobile</w:t>
-            </w:r>
-            <w:r>
-              <w:rPr>
-                <w:color w:val="00B050"/>
-              </w:rPr>
-              <w:t xml:space="preserve"> </w:t>
+              <w:t xml:space="preserve"> È possibile inviarle via posta, via corriere, e in tanti altri modi</w:t>
             </w:r>
           </w:p>
           <w:p>
@@ -1457,38 +1414,7 @@
               <w:rPr>
                 <w:color w:val="00B050"/>
               </w:rPr>
-              <w:t xml:space="preserve"> </w:t>
-            </w:r>
-            <w:r>
-              <w:rPr>
-                <w:color w:val="00B050"/>
-              </w:rPr>
-              <w:t>È possibile inviarle via posta, via corriere, e in tanti altri modi</w:t>
-            </w:r>
-          </w:p>
-          <w:p>
-            <w:pPr>
-              <w:rPr>
-                <w:color w:val="00B050"/>
-              </w:rPr>
-            </w:pPr>
-            <w:r>
-              <w:rPr>
-                <w:color w:val="00B050"/>
-              </w:rPr>
-              <w:t>(+)</w:t>
-            </w:r>
-            <w:r>
-              <w:rPr>
-                <w:color w:val="00B050"/>
-              </w:rPr>
-              <w:t xml:space="preserve"> </w:t>
-            </w:r>
-            <w:r>
-              <w:rPr>
-                <w:color w:val="00B050"/>
-              </w:rPr>
-              <w:t>È possibile, se lo si preferisce, consegnarle personalmente</w:t>
+              <w:t xml:space="preserve"> È possibile, se lo si preferisce, consegnarle personalmente</w:t>
             </w:r>
           </w:p>
           <w:p>
@@ -1520,13 +1446,7 @@
               <w:rPr>
                 <w:color w:val="FF0000"/>
               </w:rPr>
-              <w:t xml:space="preserve">(-) In caso di </w:t>
-            </w:r>
-            <w:r>
-              <w:rPr>
-                <w:color w:val="FF0000"/>
-              </w:rPr>
-              <w:t>consegna di persona, è comunque da mettere in conto il tempo necessario per recarsi presso una sede della Protezione Civile e consegnare le chiavi.</w:t>
+              <w:t>(-) In caso di consegna di persona, è comunque da mettere in conto il tempo necessario per recarsi presso una sede della Protezione Civile e consegnare le chiavi.</w:t>
             </w:r>
           </w:p>
           <w:p>
@@ -1584,23 +1504,7 @@
                 <w:color w:val="FFFFFF" w:themeColor="background1"/>
               </w:rPr>
               <w:lastRenderedPageBreak/>
-              <w:t xml:space="preserve">Situation </w:t>
-            </w:r>
-            <w:proofErr w:type="spellStart"/>
-            <w:r>
-              <w:rPr>
-                <w:b/>
-                <w:color w:val="FFFFFF" w:themeColor="background1"/>
-              </w:rPr>
-              <w:t>features</w:t>
-            </w:r>
-            <w:proofErr w:type="spellEnd"/>
-            <w:r>
-              <w:rPr>
-                <w:b/>
-                <w:color w:val="FFFFFF" w:themeColor="background1"/>
-              </w:rPr>
-              <w:t xml:space="preserve"> (</w:t>
+              <w:t>Situation features (</w:t>
             </w:r>
             <w:r>
               <w:rPr>
@@ -1869,7 +1773,6 @@
               </w:rPr>
               <w:t xml:space="preserve">Non è necessario preoccuparsi di dare le chiavi ad eventuali nuovi inquilini, come avverrebbe se ci si fosse messi d’accordo col singolo cittadino mediante un gruppo </w:t>
             </w:r>
-            <w:proofErr w:type="spellStart"/>
             <w:r>
               <w:rPr>
                 <w:color w:val="00B050"/>
@@ -1880,14 +1783,7 @@
               <w:rPr>
                 <w:color w:val="00B050"/>
               </w:rPr>
-              <w:t>acebook</w:t>
-            </w:r>
-            <w:proofErr w:type="spellEnd"/>
-            <w:r>
-              <w:rPr>
-                <w:color w:val="00B050"/>
-              </w:rPr>
-              <w:t xml:space="preserve"> o sistemi simili</w:t>
+              <w:t>acebook o sistemi simili</w:t>
             </w:r>
           </w:p>
         </w:tc>
@@ -1898,8 +1794,6 @@
       <w:r>
         <w:br w:type="page"/>
       </w:r>
-      <w:bookmarkStart w:id="3" w:name="_GoBack"/>
-      <w:bookmarkEnd w:id="3"/>
     </w:p>
     <w:tbl>
       <w:tblPr>
@@ -1933,23 +1827,7 @@
                 <w:color w:val="FFFFFF" w:themeColor="background1"/>
               </w:rPr>
               <w:lastRenderedPageBreak/>
-              <w:t xml:space="preserve">Situation </w:t>
-            </w:r>
-            <w:proofErr w:type="spellStart"/>
-            <w:r>
-              <w:rPr>
-                <w:b/>
-                <w:color w:val="FFFFFF" w:themeColor="background1"/>
-              </w:rPr>
-              <w:t>features</w:t>
-            </w:r>
-            <w:proofErr w:type="spellEnd"/>
-            <w:r>
-              <w:rPr>
-                <w:b/>
-                <w:color w:val="FFFFFF" w:themeColor="background1"/>
-              </w:rPr>
-              <w:t xml:space="preserve"> (</w:t>
+              <w:t>Situation features (</w:t>
             </w:r>
             <w:r>
               <w:rPr>
@@ -2014,10 +1892,7 @@
           </w:tcPr>
           <w:p>
             <w:r>
-              <w:t xml:space="preserve">Uso dell’applicazione per </w:t>
-            </w:r>
-            <w:r>
-              <w:t>effettuare il censimento dei cittadini</w:t>
+              <w:t>Uso dell’applicazione per effettuare il censimento dei cittadini</w:t>
             </w:r>
           </w:p>
           <w:p/>
@@ -2047,6 +1922,11 @@
             </w:r>
           </w:p>
           <w:p>
+            <w:pPr>
+              <w:rPr>
+                <w:color w:val="00B050"/>
+              </w:rPr>
+            </w:pPr>
             <w:r>
               <w:rPr>
                 <w:color w:val="00B050"/>
@@ -2057,13 +1937,21 @@
               <w:rPr>
                 <w:color w:val="00B050"/>
               </w:rPr>
-              <w:t xml:space="preserve"> </w:t>
-            </w:r>
-            <w:r>
-              <w:rPr>
-                <w:color w:val="00B050"/>
-              </w:rPr>
-              <w:t>Non ci sono fogli che possono essere persi o deteriorarsi</w:t>
+              <w:t xml:space="preserve"> Non ci sono fogli che possono essere persi o deteriorarsi</w:t>
+            </w:r>
+          </w:p>
+          <w:p>
+            <w:r>
+              <w:rPr>
+                <w:color w:val="00B050"/>
+              </w:rPr>
+              <w:t xml:space="preserve">(+) </w:t>
+            </w:r>
+            <w:r>
+              <w:rPr>
+                <w:color w:val="00B050"/>
+              </w:rPr>
+              <w:t>Tutte le persone che useranno il sistema avranno la stessa metodologia di raccolta di dati</w:t>
             </w:r>
             <w:r>
               <w:rPr>
@@ -2162,13 +2050,7 @@
               <w:rPr>
                 <w:color w:val="00B050"/>
               </w:rPr>
-              <w:t xml:space="preserve"> </w:t>
-            </w:r>
-            <w:r>
-              <w:rPr>
-                <w:color w:val="00B050"/>
-              </w:rPr>
-              <w:t>Possibilità di avere sempre avanti a sé una vista di riepilogo della situazione degli immobili</w:t>
+              <w:t xml:space="preserve"> Possibilità di avere sempre avanti a sé una vista di riepilogo della situazione degli immobili</w:t>
             </w:r>
           </w:p>
           <w:p>
@@ -2187,13 +2069,7 @@
               <w:rPr>
                 <w:color w:val="FF0000"/>
               </w:rPr>
-              <w:t xml:space="preserve"> </w:t>
-            </w:r>
-            <w:r>
-              <w:rPr>
-                <w:color w:val="FF0000"/>
-              </w:rPr>
-              <w:t>Non essendoci contatti col padrone di casa, non c’è possibilità di venire a sapere eventuali informazioni non presenti nel sistema</w:t>
+              <w:t xml:space="preserve"> Non essendoci contatti col padrone di casa, non c’è possibilità di venire a sapere eventuali informazioni non presenti nel sistema</w:t>
             </w:r>
           </w:p>
         </w:tc>
@@ -2236,20 +2112,36 @@
               </w:rPr>
               <w:t xml:space="preserve"> </w:t>
             </w:r>
-            <w:proofErr w:type="gramStart"/>
-            <w:r>
-              <w:rPr>
-                <w:color w:val="00B050"/>
-              </w:rPr>
-              <w:t>E’</w:t>
-            </w:r>
-            <w:proofErr w:type="gramEnd"/>
+            <w:r>
+              <w:rPr>
+                <w:color w:val="00B050"/>
+              </w:rPr>
+              <w:t>È</w:t>
+            </w:r>
             <w:r>
               <w:rPr>
                 <w:color w:val="00B050"/>
               </w:rPr>
               <w:t xml:space="preserve"> un metodo veloce</w:t>
             </w:r>
+            <w:r>
+              <w:rPr>
+                <w:color w:val="00B050"/>
+              </w:rPr>
+              <w:t>, applicabile in qualsiasi momento della giornata</w:t>
+            </w:r>
+            <w:r>
+              <w:rPr>
+                <w:color w:val="00B050"/>
+              </w:rPr>
+              <w:t>,</w:t>
+            </w:r>
+            <w:r>
+              <w:rPr>
+                <w:color w:val="00B050"/>
+              </w:rPr>
+              <w:t xml:space="preserve"> comodamente da casa</w:t>
+            </w:r>
           </w:p>
           <w:p>
             <w:pPr>
@@ -2267,13 +2159,7 @@
               <w:rPr>
                 <w:color w:val="00B050"/>
               </w:rPr>
-              <w:t xml:space="preserve"> </w:t>
-            </w:r>
-            <w:r>
-              <w:rPr>
-                <w:color w:val="00B050"/>
-              </w:rPr>
-              <w:t>Sicurezza che l’immobile selezionato sia effettivamente disponibile</w:t>
+              <w:t xml:space="preserve"> Sicurezza che l’immobile selezionato sia effettivamente disponibile</w:t>
             </w:r>
           </w:p>
           <w:p>
@@ -2292,13 +2178,15 @@
               <w:rPr>
                 <w:color w:val="00B050"/>
               </w:rPr>
-              <w:t xml:space="preserve"> </w:t>
-            </w:r>
-            <w:r>
-              <w:rPr>
-                <w:color w:val="00B050"/>
-              </w:rPr>
-              <w:t>Il cittadino può essere avvisato automaticamente mediante mail /sms su dove recuperare le chiavi e su quale sarà la sua nuova sistemazione</w:t>
+              <w:t xml:space="preserve"> Il cittadino può essere avvisato automaticamente mediante mail</w:t>
+            </w:r>
+            <w:bookmarkStart w:id="3" w:name="_GoBack"/>
+            <w:bookmarkEnd w:id="3"/>
+            <w:r>
+              <w:rPr>
+                <w:color w:val="00B050"/>
+              </w:rPr>
+              <w:t>/sms su dove recuperare le chiavi e su quale sarà la sua nuova sistemazione</w:t>
             </w:r>
           </w:p>
           <w:p>
@@ -2317,13 +2205,7 @@
               <w:rPr>
                 <w:color w:val="FF0000"/>
               </w:rPr>
-              <w:t xml:space="preserve"> </w:t>
-            </w:r>
-            <w:r>
-              <w:rPr>
-                <w:color w:val="FF0000"/>
-              </w:rPr>
-              <w:t>Nessun dialogo personale con il cittadino e il proprietario dell’immobile potrebbero portare, in alcuni casi, a non avere tutte le informazioni per fare la scelta migliore</w:t>
+              <w:t xml:space="preserve"> Nessun dialogo personale con il cittadino e il proprietario dell’immobile potrebbero portare, in alcuni casi, a non avere tutte le informazioni per fare la scelta migliore</w:t>
             </w:r>
           </w:p>
         </w:tc>
@@ -2594,7 +2476,7 @@
       </w:pPr>
     </w:pPrDefault>
   </w:docDefaults>
-  <w:latentStyles w:defLockedState="0" w:defUIPriority="99" w:defSemiHidden="0" w:defUnhideWhenUsed="0" w:defQFormat="0" w:count="376">
+  <w:latentStyles w:defLockedState="0" w:defUIPriority="99" w:defSemiHidden="0" w:defUnhideWhenUsed="0" w:defQFormat="0" w:count="375">
     <w:lsdException w:name="Normal" w:uiPriority="0" w:qFormat="1"/>
     <w:lsdException w:name="heading 1" w:uiPriority="9" w:qFormat="1"/>
     <w:lsdException w:name="heading 2" w:semiHidden="1" w:uiPriority="9" w:unhideWhenUsed="1" w:qFormat="1"/>
@@ -2970,7 +2852,6 @@
     <w:lsdException w:name="Smart Hyperlink" w:semiHidden="1" w:unhideWhenUsed="1"/>
     <w:lsdException w:name="Hashtag" w:semiHidden="1" w:unhideWhenUsed="1"/>
     <w:lsdException w:name="Unresolved Mention" w:semiHidden="1" w:unhideWhenUsed="1"/>
-    <w:lsdException w:name="Smart Link" w:semiHidden="1" w:unhideWhenUsed="1"/>
   </w:latentStyles>
   <w:style w:type="paragraph" w:default="1" w:styleId="Normale">
     <w:name w:val="Normal"/>

</xml_diff>

<commit_message>
information scenarios e claim
</commit_message>
<xml_diff>
--- a/Documentazione/Assignment2.docx
+++ b/Documentazione/Assignment2.docx
@@ -928,10 +928,10 @@
     </w:p>
     <w:p>
       <w:r>
-        <w:t xml:space="preserve">Aperta l’applicazione, vede la schermata con i dati del suo profilo, e premendo un bottone raggiunge la schermata relativa ai suoi immobili aggiunti. Ovviamente, inizialmente la schermata è vuota. Premendo il tasto “Aggiungi”, Davide può compilare il form con le informazioni sui suoi appartamenti in Calabria e in Molise in cinque minuti. A operazione conclusa, gli immobili appena aggiunti appaiono nella schermata di riepilogo, ed in tal modo Davide sa che l’operazione è andata a buon fine. </w:t>
-      </w:r>
-      <w:r>
-        <w:t>A questo punto, l’unica cosa che Davide dovrà fare sarà inviare una copia delle chiavi alla Protezione Civile, o andarle a consegnare di persona.</w:t>
+        <w:t>A operazione conclusa</w:t>
+      </w:r>
+      <w:r>
+        <w:t>, l’unica cosa che Davide dovrà fare sarà inviare una copia delle chiavi alla Protezione Civile, o andarle a consegnare di persona.</w:t>
       </w:r>
     </w:p>
     <w:p/>
@@ -1012,11 +1012,7 @@
       </w:r>
       <w:r>
         <w:br/>
-        <w:t xml:space="preserve">Inoltre, una volta raccolti tutti i nominativi, per Luca è immediato scoprire quali sono gli immobili che </w:t>
-      </w:r>
-      <w:r>
-        <w:lastRenderedPageBreak/>
-        <w:t xml:space="preserve">hanno una reale disponibilità di posti. Utilizzando un appropriato sistema di filtri, è in grado di selezionare per ciascun cittadino l’immobile che meglio rispecchia le sue necessità, sia di attrezzatura (nel caso di persone disabili) sia di distanza dall’immobile di origine. </w:t>
+        <w:t xml:space="preserve">Inoltre, una volta raccolti tutti i nominativi, per Luca è immediato scoprire quali sono gli immobili che hanno una reale disponibilità di posti. Utilizzando un appropriato sistema di filtri, è in grado di selezionare per ciascun cittadino l’immobile che meglio rispecchia le sue necessità, sia di attrezzatura (nel caso di persone disabili) sia di distanza dall’immobile di origine. </w:t>
       </w:r>
       <w:r>
         <w:br/>
@@ -2221,7 +2217,10 @@
       </w:pPr>
       <w:r>
         <w:lastRenderedPageBreak/>
-        <w:t xml:space="preserve">1. </w:t>
+        <w:t>2</w:t>
+      </w:r>
+      <w:r>
+        <w:t xml:space="preserve">. </w:t>
       </w:r>
       <w:r>
         <w:t xml:space="preserve">Information design </w:t>
@@ -2242,7 +2241,10 @@
         <w:pStyle w:val="Titolo2"/>
       </w:pPr>
       <w:r>
-        <w:t xml:space="preserve">1.1 </w:t>
+        <w:t>2</w:t>
+      </w:r>
+      <w:r>
+        <w:t xml:space="preserve">.1 </w:t>
       </w:r>
       <w:r>
         <w:t xml:space="preserve">Information </w:t>
@@ -2305,6 +2307,7 @@
         <w:tc>
           <w:tcPr>
             <w:tcW w:w="3209" w:type="dxa"/>
+            <w:shd w:val="clear" w:color="auto" w:fill="E7E6E6" w:themeFill="background2"/>
           </w:tcPr>
           <w:p>
             <w:r>
@@ -2318,6 +2321,7 @@
         <w:tc>
           <w:tcPr>
             <w:tcW w:w="3209" w:type="dxa"/>
+            <w:shd w:val="clear" w:color="auto" w:fill="E7E6E6" w:themeFill="background2"/>
           </w:tcPr>
           <w:p>
             <w:r>
@@ -2328,6 +2332,7 @@
         <w:tc>
           <w:tcPr>
             <w:tcW w:w="3210" w:type="dxa"/>
+            <w:shd w:val="clear" w:color="auto" w:fill="E7E6E6" w:themeFill="background2"/>
           </w:tcPr>
           <w:p>
             <w:r>
@@ -2343,22 +2348,18 @@
         <w:tc>
           <w:tcPr>
             <w:tcW w:w="3209" w:type="dxa"/>
-          </w:tcPr>
-          <w:p>
-            <w:r>
-              <w:t xml:space="preserve">Stesura dell’elenco di sfollati usando </w:t>
-            </w:r>
-            <w:r>
-              <w:t xml:space="preserve">un sistema centralizzato </w:t>
-            </w:r>
-            <w:r>
-              <w:t>è come…</w:t>
+            <w:shd w:val="clear" w:color="auto" w:fill="E7E6E6" w:themeFill="background2"/>
+          </w:tcPr>
+          <w:p>
+            <w:r>
+              <w:t>Stesura dell’elenco di sfollati usando un sistema centralizzato è come…</w:t>
             </w:r>
           </w:p>
         </w:tc>
         <w:tc>
           <w:tcPr>
             <w:tcW w:w="3209" w:type="dxa"/>
+            <w:shd w:val="clear" w:color="auto" w:fill="E7E6E6" w:themeFill="background2"/>
           </w:tcPr>
           <w:p>
             <w:r>
@@ -2369,13 +2370,11 @@
         <w:tc>
           <w:tcPr>
             <w:tcW w:w="3210" w:type="dxa"/>
-          </w:tcPr>
-          <w:p>
-            <w:r>
-              <w:t xml:space="preserve">Visualizzazione </w:t>
-            </w:r>
-            <w:r>
-              <w:t>tramite una View di tutti i cittadini che hanno bisogno di essere collocati in un immobile.</w:t>
+            <w:shd w:val="clear" w:color="auto" w:fill="E7E6E6" w:themeFill="background2"/>
+          </w:tcPr>
+          <w:p>
+            <w:r>
+              <w:t>Visualizzazione tramite una View di tutti i cittadini che hanno bisogno di essere collocati in un immobile.</w:t>
             </w:r>
           </w:p>
         </w:tc>
@@ -2384,6 +2383,7 @@
         <w:tc>
           <w:tcPr>
             <w:tcW w:w="3209" w:type="dxa"/>
+            <w:shd w:val="clear" w:color="auto" w:fill="E7E6E6" w:themeFill="background2"/>
           </w:tcPr>
           <w:p>
             <w:r>
@@ -2394,6 +2394,7 @@
         <w:tc>
           <w:tcPr>
             <w:tcW w:w="3209" w:type="dxa"/>
+            <w:shd w:val="clear" w:color="auto" w:fill="E7E6E6" w:themeFill="background2"/>
           </w:tcPr>
           <w:p>
             <w:r>
@@ -2404,6 +2405,7 @@
         <w:tc>
           <w:tcPr>
             <w:tcW w:w="3210" w:type="dxa"/>
+            <w:shd w:val="clear" w:color="auto" w:fill="E7E6E6" w:themeFill="background2"/>
           </w:tcPr>
           <w:p>
             <w:r>
@@ -2419,6 +2421,7 @@
         <w:tc>
           <w:tcPr>
             <w:tcW w:w="3209" w:type="dxa"/>
+            <w:shd w:val="clear" w:color="auto" w:fill="E7E6E6" w:themeFill="background2"/>
           </w:tcPr>
           <w:p>
             <w:r>
@@ -2429,6 +2432,7 @@
         <w:tc>
           <w:tcPr>
             <w:tcW w:w="3209" w:type="dxa"/>
+            <w:shd w:val="clear" w:color="auto" w:fill="E7E6E6" w:themeFill="background2"/>
           </w:tcPr>
           <w:p>
             <w:r>
@@ -2439,6 +2443,7 @@
         <w:tc>
           <w:tcPr>
             <w:tcW w:w="3210" w:type="dxa"/>
+            <w:shd w:val="clear" w:color="auto" w:fill="E7E6E6" w:themeFill="background2"/>
           </w:tcPr>
           <w:p>
             <w:r>
@@ -2451,6 +2456,7 @@
         <w:tc>
           <w:tcPr>
             <w:tcW w:w="3209" w:type="dxa"/>
+            <w:shd w:val="clear" w:color="auto" w:fill="E7E6E6" w:themeFill="background2"/>
           </w:tcPr>
           <w:p>
             <w:r>
@@ -2461,6 +2467,7 @@
         <w:tc>
           <w:tcPr>
             <w:tcW w:w="3209" w:type="dxa"/>
+            <w:shd w:val="clear" w:color="auto" w:fill="E7E6E6" w:themeFill="background2"/>
           </w:tcPr>
           <w:p>
             <w:r>
@@ -2471,6 +2478,7 @@
         <w:tc>
           <w:tcPr>
             <w:tcW w:w="3210" w:type="dxa"/>
+            <w:shd w:val="clear" w:color="auto" w:fill="E7E6E6" w:themeFill="background2"/>
           </w:tcPr>
           <w:p>
             <w:r>
@@ -2483,6 +2491,7 @@
         <w:tc>
           <w:tcPr>
             <w:tcW w:w="3209" w:type="dxa"/>
+            <w:shd w:val="clear" w:color="auto" w:fill="E7E6E6" w:themeFill="background2"/>
           </w:tcPr>
           <w:p>
             <w:r>
@@ -2493,6 +2502,7 @@
         <w:tc>
           <w:tcPr>
             <w:tcW w:w="3209" w:type="dxa"/>
+            <w:shd w:val="clear" w:color="auto" w:fill="E7E6E6" w:themeFill="background2"/>
           </w:tcPr>
           <w:p>
             <w:r>
@@ -2503,6 +2513,7 @@
         <w:tc>
           <w:tcPr>
             <w:tcW w:w="3210" w:type="dxa"/>
+            <w:shd w:val="clear" w:color="auto" w:fill="E7E6E6" w:themeFill="background2"/>
           </w:tcPr>
           <w:p>
             <w:r>
@@ -2517,13 +2528,1260 @@
             <w:r>
               <w:t>quali la locazione, il proprietario, la gestione degli occupanti e la concessione dell’idoneità.</w:t>
             </w:r>
-            <w:bookmarkStart w:id="3" w:name="_GoBack"/>
-            <w:bookmarkEnd w:id="3"/>
           </w:p>
         </w:tc>
       </w:tr>
     </w:tbl>
     <w:p/>
+    <w:p>
+      <w:pPr>
+        <w:pStyle w:val="Titolo2"/>
+      </w:pPr>
+      <w:r>
+        <w:t>2</w:t>
+      </w:r>
+      <w:r>
+        <w:t>.2 Information Scenarios</w:t>
+      </w:r>
+    </w:p>
+    <w:p/>
+    <w:p>
+      <w:pPr>
+        <w:rPr>
+          <w:b/>
+        </w:rPr>
+      </w:pPr>
+      <w:r>
+        <w:rPr>
+          <w:b/>
+        </w:rPr>
+        <w:t>Information</w:t>
+      </w:r>
+      <w:r>
+        <w:rPr>
+          <w:b/>
+        </w:rPr>
+        <w:t xml:space="preserve"> Scenario 1</w:t>
+      </w:r>
+    </w:p>
+    <w:p>
+      <w:r>
+        <w:t>Una volta tornato a casa e aperta l’applicazione</w:t>
+      </w:r>
+      <w:r>
+        <w:t xml:space="preserve">, </w:t>
+      </w:r>
+      <w:r>
+        <w:t xml:space="preserve">Davide </w:t>
+      </w:r>
+      <w:r>
+        <w:t xml:space="preserve">vede la schermata </w:t>
+      </w:r>
+      <w:r>
+        <w:t>relativi ai suoi immobili, se ce ne sono</w:t>
+      </w:r>
+      <w:r>
+        <w:t xml:space="preserve">. Premendo il tasto “Aggiungi”, </w:t>
+      </w:r>
+      <w:r>
+        <w:t xml:space="preserve">viene reindirizzato ad un form di inserimento in cui compila tutti i campi. Una volta terminata l’applicazione, Davide preme il tasto “Aggiungi e torna alla lista” e in questo modo viene rimandato alla pagina “I miei immobili”, in cui potrà visualizzare tutte le informazioni rilevanti </w:t>
+      </w:r>
+      <w:r>
+        <w:lastRenderedPageBreak/>
+        <w:t xml:space="preserve">sui suoi immobili e saprà che l’operazione è andata a buon fine. In questo modo, Davide aggiunge il suo immobile in Molise e quello in Calabria in meno di cinque minuti. </w:t>
+      </w:r>
+      <w:r>
+        <w:t xml:space="preserve"> </w:t>
+      </w:r>
+    </w:p>
+    <w:p>
+      <w:pPr>
+        <w:rPr>
+          <w:b/>
+        </w:rPr>
+      </w:pPr>
+      <w:r>
+        <w:rPr>
+          <w:b/>
+        </w:rPr>
+        <w:t>Information Scenario 2</w:t>
+      </w:r>
+    </w:p>
+    <w:p>
+      <w:r>
+        <w:t>In un momento libero della sua giornata, Davide decide quindi di visualizzare i dettagli circa gli immobili inseriti per visualizzare il periodo di occupazione della casa.</w:t>
+      </w:r>
+      <w:r>
+        <w:br/>
+        <w:t>Davide quindi si autentica al sito e cerca tra i suoi immobili quello in Calabria e preme il pulsante “Modifica Immobile”. Da qui è rimandato ad una pagina contenente un form di modifica e sceglie la data 01/08/2020 e preme il pulsante “Fine”. Da qui è reindirizzato alla pagina “I miei immobili” in cui può visualizzare i cambiamenti da lui effettuati.</w:t>
+      </w:r>
+    </w:p>
+    <w:p>
+      <w:pPr>
+        <w:rPr>
+          <w:b/>
+        </w:rPr>
+      </w:pPr>
+      <w:r>
+        <w:rPr>
+          <w:b/>
+        </w:rPr>
+        <w:t>Information Scenario 3</w:t>
+      </w:r>
+    </w:p>
+    <w:p>
+      <w:r>
+        <w:t xml:space="preserve">Dal momento che Luca deve fare il censimento dei cittadini, accede al portale inserendo i suoi dati. </w:t>
+      </w:r>
+      <w:r>
+        <w:br/>
+        <w:t>Clicca la sezione “Cittadini” per vedere quali cittadini devono essere collocati e per inserirne altri clicca il pulsante “Aggiungi cittadino”, da qui viene rimandato a una pagina contenente un form di inserimento, che deve essere completato nella sua interezza e quando termina clicca il pulsante “Fine”. A questo punto Luca viene reindirizzato a una pagina contenente tutti i cittadini presente nel database della Protezione Civile.</w:t>
+      </w:r>
+      <w:r>
+        <w:br/>
+        <w:t>Una volta inseriti i cittadini, Luca preme il pulsante “Trova migliore sistemazione” e sarà trovato dal sistema la casa più vicina a quella precedentemente occupata dal cittadino. A questo punto Luca clicca sull’immobile e la assegna al cittadino che la necessita.</w:t>
+      </w:r>
+    </w:p>
+    <w:p>
+      <w:pPr>
+        <w:pStyle w:val="Titolo2"/>
+      </w:pPr>
+      <w:r>
+        <w:t>2</w:t>
+      </w:r>
+      <w:r>
+        <w:t>.3 Claims</w:t>
+      </w:r>
+    </w:p>
+    <w:p/>
+    <w:tbl>
+      <w:tblPr>
+        <w:tblStyle w:val="Grigliatabella"/>
+        <w:tblW w:w="0" w:type="auto"/>
+        <w:tblLook w:val="04A0" w:firstRow="1" w:lastRow="0" w:firstColumn="1" w:lastColumn="0" w:noHBand="0" w:noVBand="1"/>
+      </w:tblPr>
+      <w:tblGrid>
+        <w:gridCol w:w="4814"/>
+        <w:gridCol w:w="4814"/>
+      </w:tblGrid>
+      <w:tr>
+        <w:trPr>
+          <w:trHeight w:val="547"/>
+        </w:trPr>
+        <w:tc>
+          <w:tcPr>
+            <w:tcW w:w="4814" w:type="dxa"/>
+            <w:shd w:val="clear" w:color="auto" w:fill="8EAADB" w:themeFill="accent1" w:themeFillTint="99"/>
+          </w:tcPr>
+          <w:p>
+            <w:pPr>
+              <w:rPr>
+                <w:b/>
+                <w:color w:val="FFFFFF" w:themeColor="background1"/>
+              </w:rPr>
+            </w:pPr>
+            <w:r>
+              <w:rPr>
+                <w:b/>
+                <w:color w:val="FFFFFF" w:themeColor="background1"/>
+              </w:rPr>
+              <w:t>Situation features (</w:t>
+            </w:r>
+            <w:r>
+              <w:rPr>
+                <w:b/>
+                <w:color w:val="FFFFFF" w:themeColor="background1"/>
+              </w:rPr>
+              <w:t>Information</w:t>
+            </w:r>
+            <w:r>
+              <w:rPr>
+                <w:b/>
+                <w:color w:val="FFFFFF" w:themeColor="background1"/>
+              </w:rPr>
+              <w:t xml:space="preserve"> scenario 1)</w:t>
+            </w:r>
+          </w:p>
+        </w:tc>
+        <w:tc>
+          <w:tcPr>
+            <w:tcW w:w="4814" w:type="dxa"/>
+            <w:shd w:val="clear" w:color="auto" w:fill="8EAADB" w:themeFill="accent1" w:themeFillTint="99"/>
+          </w:tcPr>
+          <w:p>
+            <w:pPr>
+              <w:rPr>
+                <w:b/>
+                <w:color w:val="FFFFFF" w:themeColor="background1"/>
+              </w:rPr>
+            </w:pPr>
+            <w:r>
+              <w:rPr>
+                <w:b/>
+                <w:color w:val="FFFFFF" w:themeColor="background1"/>
+              </w:rPr>
+              <w:t>Pro (+) e Contro (-)</w:t>
+            </w:r>
+          </w:p>
+        </w:tc>
+      </w:tr>
+      <w:tr>
+        <w:trPr>
+          <w:trHeight w:val="1383"/>
+        </w:trPr>
+        <w:tc>
+          <w:tcPr>
+            <w:tcW w:w="4814" w:type="dxa"/>
+            <w:shd w:val="clear" w:color="auto" w:fill="EDEDED" w:themeFill="accent3" w:themeFillTint="33"/>
+          </w:tcPr>
+          <w:p>
+            <w:r>
+              <w:t>Aggiungi un immobile</w:t>
+            </w:r>
+          </w:p>
+        </w:tc>
+        <w:tc>
+          <w:tcPr>
+            <w:tcW w:w="4814" w:type="dxa"/>
+            <w:shd w:val="clear" w:color="auto" w:fill="EDEDED" w:themeFill="accent3" w:themeFillTint="33"/>
+          </w:tcPr>
+          <w:p>
+            <w:pPr>
+              <w:rPr>
+                <w:color w:val="00B050"/>
+              </w:rPr>
+            </w:pPr>
+            <w:r>
+              <w:rPr>
+                <w:color w:val="00B050"/>
+              </w:rPr>
+              <w:t xml:space="preserve"> </w:t>
+            </w:r>
+            <w:r>
+              <w:rPr>
+                <w:color w:val="00B050"/>
+              </w:rPr>
+              <w:t xml:space="preserve">(+) </w:t>
+            </w:r>
+            <w:r>
+              <w:rPr>
+                <w:color w:val="00B050"/>
+              </w:rPr>
+              <w:t>Il form di inserimento</w:t>
+            </w:r>
+            <w:r>
+              <w:rPr>
+                <w:color w:val="00B050"/>
+              </w:rPr>
+              <w:t xml:space="preserve"> dell’immobile è semplice</w:t>
+            </w:r>
+            <w:r>
+              <w:rPr>
+                <w:color w:val="00B050"/>
+              </w:rPr>
+              <w:t xml:space="preserve"> e intuitivo</w:t>
+            </w:r>
+          </w:p>
+          <w:p>
+            <w:pPr>
+              <w:rPr>
+                <w:color w:val="00B050"/>
+              </w:rPr>
+            </w:pPr>
+            <w:r>
+              <w:rPr>
+                <w:color w:val="00B050"/>
+              </w:rPr>
+              <w:t xml:space="preserve">(+) Il </w:t>
+            </w:r>
+            <w:r>
+              <w:rPr>
+                <w:color w:val="00B050"/>
+              </w:rPr>
+              <w:t>form</w:t>
+            </w:r>
+            <w:r>
+              <w:rPr>
+                <w:color w:val="00B050"/>
+              </w:rPr>
+              <w:t xml:space="preserve"> di messa a disposizione non varia nel tempo</w:t>
+            </w:r>
+          </w:p>
+          <w:p>
+            <w:pPr>
+              <w:rPr>
+                <w:color w:val="FF0000"/>
+              </w:rPr>
+            </w:pPr>
+            <w:r>
+              <w:rPr>
+                <w:color w:val="FF0000"/>
+              </w:rPr>
+              <w:t xml:space="preserve"> (-)</w:t>
+            </w:r>
+            <w:r>
+              <w:rPr>
+                <w:color w:val="FF0000"/>
+              </w:rPr>
+              <w:t xml:space="preserve"> </w:t>
+            </w:r>
+            <w:r>
+              <w:rPr>
+                <w:color w:val="FF0000"/>
+              </w:rPr>
+              <w:t>Non è possibile visualizzare i dati relativi agli occupanti</w:t>
+            </w:r>
+          </w:p>
+          <w:p>
+            <w:r>
+              <w:rPr>
+                <w:color w:val="FF0000"/>
+              </w:rPr>
+              <w:t>(-)</w:t>
+            </w:r>
+            <w:r>
+              <w:rPr>
+                <w:color w:val="FF0000"/>
+              </w:rPr>
+              <w:t xml:space="preserve"> </w:t>
+            </w:r>
+            <w:r>
+              <w:rPr>
+                <w:color w:val="FF0000"/>
+              </w:rPr>
+              <w:t>Non è possibile inserire informazioni aggiuntive come ad esempio una descrizione</w:t>
+            </w:r>
+          </w:p>
+        </w:tc>
+      </w:tr>
+      <w:tr>
+        <w:trPr>
+          <w:trHeight w:val="1383"/>
+        </w:trPr>
+        <w:tc>
+          <w:tcPr>
+            <w:tcW w:w="4814" w:type="dxa"/>
+            <w:shd w:val="clear" w:color="auto" w:fill="EDEDED" w:themeFill="accent3" w:themeFillTint="33"/>
+          </w:tcPr>
+          <w:p>
+            <w:r>
+              <w:t>Visualizzazione dati immobile</w:t>
+            </w:r>
+          </w:p>
+          <w:p/>
+        </w:tc>
+        <w:tc>
+          <w:tcPr>
+            <w:tcW w:w="4814" w:type="dxa"/>
+            <w:shd w:val="clear" w:color="auto" w:fill="EDEDED" w:themeFill="accent3" w:themeFillTint="33"/>
+          </w:tcPr>
+          <w:p>
+            <w:pPr>
+              <w:rPr>
+                <w:color w:val="00B050"/>
+              </w:rPr>
+            </w:pPr>
+            <w:r>
+              <w:rPr>
+                <w:color w:val="00B050"/>
+              </w:rPr>
+              <w:t>(+)</w:t>
+            </w:r>
+            <w:r>
+              <w:rPr>
+                <w:color w:val="00B050"/>
+              </w:rPr>
+              <w:t xml:space="preserve"> </w:t>
+            </w:r>
+            <w:r>
+              <w:rPr>
+                <w:color w:val="00B050"/>
+              </w:rPr>
+              <w:t>Possibilità di visualizzare tutte le informazioni circa i propri immobili</w:t>
+            </w:r>
+            <w:r>
+              <w:rPr>
+                <w:color w:val="00B050"/>
+              </w:rPr>
+              <w:t xml:space="preserve"> e lo stato di occupazione della casa</w:t>
+            </w:r>
+          </w:p>
+          <w:p>
+            <w:pPr>
+              <w:rPr>
+                <w:color w:val="00B050"/>
+              </w:rPr>
+            </w:pPr>
+            <w:r>
+              <w:rPr>
+                <w:color w:val="00B050"/>
+              </w:rPr>
+              <w:t>(+)</w:t>
+            </w:r>
+            <w:r>
+              <w:rPr>
+                <w:color w:val="00B050"/>
+              </w:rPr>
+              <w:t xml:space="preserve"> </w:t>
+            </w:r>
+            <w:r>
+              <w:rPr>
+                <w:color w:val="00B050"/>
+              </w:rPr>
+              <w:t>Raccoglie in un</w:t>
+            </w:r>
+            <w:r>
+              <w:rPr>
+                <w:color w:val="00B050"/>
+              </w:rPr>
+              <w:t>’</w:t>
+            </w:r>
+            <w:r>
+              <w:rPr>
+                <w:color w:val="00B050"/>
+              </w:rPr>
+              <w:t>unic</w:t>
+            </w:r>
+            <w:r>
+              <w:rPr>
+                <w:color w:val="00B050"/>
+              </w:rPr>
+              <w:t>a</w:t>
+            </w:r>
+            <w:r>
+              <w:rPr>
+                <w:color w:val="00B050"/>
+              </w:rPr>
+              <w:t xml:space="preserve"> </w:t>
+            </w:r>
+            <w:r>
+              <w:rPr>
+                <w:color w:val="00B050"/>
+              </w:rPr>
+              <w:t>pagina</w:t>
+            </w:r>
+            <w:r>
+              <w:rPr>
+                <w:color w:val="00B050"/>
+              </w:rPr>
+              <w:t xml:space="preserve"> tutte le abitazioni inserite</w:t>
+            </w:r>
+          </w:p>
+          <w:p>
+            <w:pPr>
+              <w:rPr>
+                <w:color w:val="00B050"/>
+              </w:rPr>
+            </w:pPr>
+            <w:r>
+              <w:rPr>
+                <w:color w:val="00B050"/>
+              </w:rPr>
+              <w:t>(+)</w:t>
+            </w:r>
+            <w:r>
+              <w:rPr>
+                <w:color w:val="00B050"/>
+              </w:rPr>
+              <w:t xml:space="preserve"> Tutte le informazioni sono raccolte in una tabella, per facilitare la lettura di queste ultime</w:t>
+            </w:r>
+          </w:p>
+          <w:p/>
+        </w:tc>
+      </w:tr>
+    </w:tbl>
+    <w:p/>
+    <w:p/>
+    <w:p/>
+    <w:p/>
+    <w:p/>
+    <w:tbl>
+      <w:tblPr>
+        <w:tblStyle w:val="Grigliatabella"/>
+        <w:tblW w:w="0" w:type="auto"/>
+        <w:tblLook w:val="04A0" w:firstRow="1" w:lastRow="0" w:firstColumn="1" w:lastColumn="0" w:noHBand="0" w:noVBand="1"/>
+      </w:tblPr>
+      <w:tblGrid>
+        <w:gridCol w:w="4814"/>
+        <w:gridCol w:w="4814"/>
+      </w:tblGrid>
+      <w:tr>
+        <w:trPr>
+          <w:trHeight w:val="547"/>
+        </w:trPr>
+        <w:tc>
+          <w:tcPr>
+            <w:tcW w:w="4814" w:type="dxa"/>
+            <w:shd w:val="clear" w:color="auto" w:fill="8EAADB" w:themeFill="accent1" w:themeFillTint="99"/>
+          </w:tcPr>
+          <w:p>
+            <w:pPr>
+              <w:rPr>
+                <w:b/>
+                <w:color w:val="FFFFFF" w:themeColor="background1"/>
+              </w:rPr>
+            </w:pPr>
+            <w:r>
+              <w:rPr>
+                <w:b/>
+                <w:color w:val="FFFFFF" w:themeColor="background1"/>
+              </w:rPr>
+              <w:lastRenderedPageBreak/>
+              <w:t>Situation features (</w:t>
+            </w:r>
+            <w:r>
+              <w:rPr>
+                <w:b/>
+                <w:color w:val="FFFFFF" w:themeColor="background1"/>
+              </w:rPr>
+              <w:t>Information</w:t>
+            </w:r>
+            <w:r>
+              <w:rPr>
+                <w:b/>
+                <w:color w:val="FFFFFF" w:themeColor="background1"/>
+              </w:rPr>
+              <w:t xml:space="preserve"> scenario </w:t>
+            </w:r>
+            <w:r>
+              <w:rPr>
+                <w:b/>
+                <w:color w:val="FFFFFF" w:themeColor="background1"/>
+              </w:rPr>
+              <w:t>2</w:t>
+            </w:r>
+            <w:r>
+              <w:rPr>
+                <w:b/>
+                <w:color w:val="FFFFFF" w:themeColor="background1"/>
+              </w:rPr>
+              <w:t>)</w:t>
+            </w:r>
+          </w:p>
+        </w:tc>
+        <w:tc>
+          <w:tcPr>
+            <w:tcW w:w="4814" w:type="dxa"/>
+            <w:shd w:val="clear" w:color="auto" w:fill="8EAADB" w:themeFill="accent1" w:themeFillTint="99"/>
+          </w:tcPr>
+          <w:p>
+            <w:pPr>
+              <w:rPr>
+                <w:b/>
+                <w:color w:val="FFFFFF" w:themeColor="background1"/>
+              </w:rPr>
+            </w:pPr>
+            <w:r>
+              <w:rPr>
+                <w:b/>
+                <w:color w:val="FFFFFF" w:themeColor="background1"/>
+              </w:rPr>
+              <w:t>Pro (+) e Contro (-)</w:t>
+            </w:r>
+          </w:p>
+        </w:tc>
+      </w:tr>
+      <w:tr>
+        <w:trPr>
+          <w:trHeight w:val="1383"/>
+        </w:trPr>
+        <w:tc>
+          <w:tcPr>
+            <w:tcW w:w="4814" w:type="dxa"/>
+            <w:shd w:val="clear" w:color="auto" w:fill="EDEDED" w:themeFill="accent3" w:themeFillTint="33"/>
+          </w:tcPr>
+          <w:p>
+            <w:r>
+              <w:t>Visualizzazione dati immobile</w:t>
+            </w:r>
+          </w:p>
+          <w:p/>
+        </w:tc>
+        <w:tc>
+          <w:tcPr>
+            <w:tcW w:w="4814" w:type="dxa"/>
+            <w:shd w:val="clear" w:color="auto" w:fill="EDEDED" w:themeFill="accent3" w:themeFillTint="33"/>
+          </w:tcPr>
+          <w:p>
+            <w:pPr>
+              <w:rPr>
+                <w:color w:val="00B050"/>
+              </w:rPr>
+            </w:pPr>
+            <w:r>
+              <w:rPr>
+                <w:color w:val="00B050"/>
+              </w:rPr>
+              <w:t>(+)</w:t>
+            </w:r>
+            <w:r>
+              <w:rPr>
+                <w:color w:val="00B050"/>
+              </w:rPr>
+              <w:t xml:space="preserve"> Possibilità di visualizzare tutte le informazioni circa i propri immobili e lo stato di occupazione della casa</w:t>
+            </w:r>
+          </w:p>
+          <w:p>
+            <w:pPr>
+              <w:rPr>
+                <w:color w:val="00B050"/>
+              </w:rPr>
+            </w:pPr>
+            <w:r>
+              <w:rPr>
+                <w:color w:val="00B050"/>
+              </w:rPr>
+              <w:t>(+)</w:t>
+            </w:r>
+            <w:r>
+              <w:rPr>
+                <w:color w:val="00B050"/>
+              </w:rPr>
+              <w:t xml:space="preserve"> Raccoglie in un’unica pagina tutte le abitazioni inserite</w:t>
+            </w:r>
+          </w:p>
+          <w:p>
+            <w:pPr>
+              <w:rPr>
+                <w:color w:val="00B050"/>
+              </w:rPr>
+            </w:pPr>
+            <w:r>
+              <w:rPr>
+                <w:color w:val="00B050"/>
+              </w:rPr>
+              <w:t>(+)</w:t>
+            </w:r>
+            <w:r>
+              <w:rPr>
+                <w:color w:val="00B050"/>
+              </w:rPr>
+              <w:t xml:space="preserve"> Tutte le informazioni sono raccolte in una tabella, per facilitare la lettura di queste ultime</w:t>
+            </w:r>
+          </w:p>
+          <w:p/>
+        </w:tc>
+      </w:tr>
+      <w:tr>
+        <w:trPr>
+          <w:trHeight w:val="1383"/>
+        </w:trPr>
+        <w:tc>
+          <w:tcPr>
+            <w:tcW w:w="4814" w:type="dxa"/>
+            <w:shd w:val="clear" w:color="auto" w:fill="EDEDED" w:themeFill="accent3" w:themeFillTint="33"/>
+          </w:tcPr>
+          <w:p>
+            <w:r>
+              <w:t>Modifica dati immobile</w:t>
+            </w:r>
+          </w:p>
+        </w:tc>
+        <w:tc>
+          <w:tcPr>
+            <w:tcW w:w="4814" w:type="dxa"/>
+            <w:shd w:val="clear" w:color="auto" w:fill="EDEDED" w:themeFill="accent3" w:themeFillTint="33"/>
+          </w:tcPr>
+          <w:p>
+            <w:pPr>
+              <w:rPr>
+                <w:color w:val="00B050"/>
+              </w:rPr>
+            </w:pPr>
+            <w:r>
+              <w:rPr>
+                <w:color w:val="00B050"/>
+              </w:rPr>
+              <w:t>(+)</w:t>
+            </w:r>
+            <w:r>
+              <w:rPr>
+                <w:color w:val="00B050"/>
+              </w:rPr>
+              <w:t xml:space="preserve"> Possibilità di </w:t>
+            </w:r>
+            <w:r>
+              <w:rPr>
+                <w:color w:val="00B050"/>
+              </w:rPr>
+              <w:t>modificare alcuni campi relativi all’immobile inserito</w:t>
+            </w:r>
+          </w:p>
+          <w:p>
+            <w:pPr>
+              <w:rPr>
+                <w:color w:val="00B050"/>
+              </w:rPr>
+            </w:pPr>
+            <w:r>
+              <w:rPr>
+                <w:color w:val="00B050"/>
+              </w:rPr>
+              <w:t>(+)</w:t>
+            </w:r>
+            <w:r>
+              <w:rPr>
+                <w:color w:val="00B050"/>
+              </w:rPr>
+              <w:t xml:space="preserve"> Possibilità </w:t>
+            </w:r>
+            <w:r>
+              <w:rPr>
+                <w:color w:val="00B050"/>
+              </w:rPr>
+              <w:t>estendere la data di disponibilità della propria abitazione</w:t>
+            </w:r>
+          </w:p>
+          <w:p>
+            <w:pPr>
+              <w:rPr>
+                <w:color w:val="00B050"/>
+              </w:rPr>
+            </w:pPr>
+            <w:r>
+              <w:rPr>
+                <w:color w:val="FF0000"/>
+              </w:rPr>
+              <w:t>(-)</w:t>
+            </w:r>
+            <w:r>
+              <w:rPr>
+                <w:color w:val="FF0000"/>
+              </w:rPr>
+              <w:t xml:space="preserve"> Non </w:t>
+            </w:r>
+            <w:r>
+              <w:rPr>
+                <w:color w:val="FF0000"/>
+              </w:rPr>
+              <w:t>tutti i campi sono modificabili</w:t>
+            </w:r>
+          </w:p>
+          <w:p>
+            <w:pPr>
+              <w:rPr>
+                <w:color w:val="00B050"/>
+              </w:rPr>
+            </w:pPr>
+          </w:p>
+        </w:tc>
+      </w:tr>
+    </w:tbl>
+    <w:p/>
+    <w:tbl>
+      <w:tblPr>
+        <w:tblStyle w:val="Grigliatabella"/>
+        <w:tblW w:w="0" w:type="auto"/>
+        <w:tblLook w:val="04A0" w:firstRow="1" w:lastRow="0" w:firstColumn="1" w:lastColumn="0" w:noHBand="0" w:noVBand="1"/>
+      </w:tblPr>
+      <w:tblGrid>
+        <w:gridCol w:w="4814"/>
+        <w:gridCol w:w="4814"/>
+      </w:tblGrid>
+      <w:tr>
+        <w:trPr>
+          <w:trHeight w:val="547"/>
+        </w:trPr>
+        <w:tc>
+          <w:tcPr>
+            <w:tcW w:w="4814" w:type="dxa"/>
+            <w:shd w:val="clear" w:color="auto" w:fill="8EAADB" w:themeFill="accent1" w:themeFillTint="99"/>
+          </w:tcPr>
+          <w:p>
+            <w:pPr>
+              <w:rPr>
+                <w:b/>
+                <w:color w:val="FFFFFF" w:themeColor="background1"/>
+              </w:rPr>
+            </w:pPr>
+            <w:r>
+              <w:rPr>
+                <w:b/>
+                <w:color w:val="FFFFFF" w:themeColor="background1"/>
+              </w:rPr>
+              <w:t>Situation features (</w:t>
+            </w:r>
+            <w:r>
+              <w:rPr>
+                <w:b/>
+                <w:color w:val="FFFFFF" w:themeColor="background1"/>
+              </w:rPr>
+              <w:t>Information</w:t>
+            </w:r>
+            <w:r>
+              <w:rPr>
+                <w:b/>
+                <w:color w:val="FFFFFF" w:themeColor="background1"/>
+              </w:rPr>
+              <w:t xml:space="preserve"> scenario </w:t>
+            </w:r>
+            <w:r>
+              <w:rPr>
+                <w:b/>
+                <w:color w:val="FFFFFF" w:themeColor="background1"/>
+              </w:rPr>
+              <w:t>3</w:t>
+            </w:r>
+            <w:r>
+              <w:rPr>
+                <w:b/>
+                <w:color w:val="FFFFFF" w:themeColor="background1"/>
+              </w:rPr>
+              <w:t>)</w:t>
+            </w:r>
+          </w:p>
+        </w:tc>
+        <w:tc>
+          <w:tcPr>
+            <w:tcW w:w="4814" w:type="dxa"/>
+            <w:shd w:val="clear" w:color="auto" w:fill="8EAADB" w:themeFill="accent1" w:themeFillTint="99"/>
+          </w:tcPr>
+          <w:p>
+            <w:pPr>
+              <w:rPr>
+                <w:b/>
+                <w:color w:val="FFFFFF" w:themeColor="background1"/>
+              </w:rPr>
+            </w:pPr>
+            <w:r>
+              <w:rPr>
+                <w:b/>
+                <w:color w:val="FFFFFF" w:themeColor="background1"/>
+              </w:rPr>
+              <w:t>Pro (+) e Contro (-)</w:t>
+            </w:r>
+          </w:p>
+        </w:tc>
+      </w:tr>
+      <w:tr>
+        <w:trPr>
+          <w:trHeight w:val="1383"/>
+        </w:trPr>
+        <w:tc>
+          <w:tcPr>
+            <w:tcW w:w="4814" w:type="dxa"/>
+            <w:shd w:val="clear" w:color="auto" w:fill="EDEDED" w:themeFill="accent3" w:themeFillTint="33"/>
+          </w:tcPr>
+          <w:p>
+            <w:r>
+              <w:t xml:space="preserve">Visualizzazione </w:t>
+            </w:r>
+            <w:r>
+              <w:t>cittadini che necessitano di un’abitazione</w:t>
+            </w:r>
+          </w:p>
+          <w:p/>
+        </w:tc>
+        <w:tc>
+          <w:tcPr>
+            <w:tcW w:w="4814" w:type="dxa"/>
+            <w:shd w:val="clear" w:color="auto" w:fill="EDEDED" w:themeFill="accent3" w:themeFillTint="33"/>
+          </w:tcPr>
+          <w:p>
+            <w:pPr>
+              <w:rPr>
+                <w:color w:val="00B050"/>
+              </w:rPr>
+            </w:pPr>
+            <w:r>
+              <w:rPr>
+                <w:color w:val="00B050"/>
+              </w:rPr>
+              <w:t>(+)</w:t>
+            </w:r>
+            <w:r>
+              <w:rPr>
+                <w:color w:val="00B050"/>
+              </w:rPr>
+              <w:t xml:space="preserve"> Possibilità di visualizzare tutte le informazioni circa i </w:t>
+            </w:r>
+            <w:r>
+              <w:rPr>
+                <w:color w:val="00B050"/>
+              </w:rPr>
+              <w:t>cittadini</w:t>
+            </w:r>
+          </w:p>
+          <w:p>
+            <w:pPr>
+              <w:rPr>
+                <w:color w:val="00B050"/>
+              </w:rPr>
+            </w:pPr>
+            <w:r>
+              <w:rPr>
+                <w:color w:val="00B050"/>
+              </w:rPr>
+              <w:t>(+)</w:t>
+            </w:r>
+            <w:r>
+              <w:rPr>
+                <w:color w:val="00B050"/>
+              </w:rPr>
+              <w:t xml:space="preserve"> Raccoglie in un’unica pagina tutte </w:t>
+            </w:r>
+            <w:r>
+              <w:rPr>
+                <w:color w:val="00B050"/>
+              </w:rPr>
+              <w:t>i cittadini che necessitano di un’abitazione</w:t>
+            </w:r>
+          </w:p>
+          <w:p>
+            <w:pPr>
+              <w:rPr>
+                <w:color w:val="00B050"/>
+              </w:rPr>
+            </w:pPr>
+            <w:r>
+              <w:rPr>
+                <w:color w:val="00B050"/>
+              </w:rPr>
+              <w:t>(+)</w:t>
+            </w:r>
+            <w:r>
+              <w:rPr>
+                <w:color w:val="00B050"/>
+              </w:rPr>
+              <w:t xml:space="preserve"> Tutte le informazioni sono raccolte in una tabella, per facilitare la lettura di queste ultime</w:t>
+            </w:r>
+          </w:p>
+          <w:p/>
+        </w:tc>
+      </w:tr>
+      <w:tr>
+        <w:trPr>
+          <w:trHeight w:val="1383"/>
+        </w:trPr>
+        <w:tc>
+          <w:tcPr>
+            <w:tcW w:w="4814" w:type="dxa"/>
+            <w:shd w:val="clear" w:color="auto" w:fill="EDEDED" w:themeFill="accent3" w:themeFillTint="33"/>
+          </w:tcPr>
+          <w:p>
+            <w:r>
+              <w:t>Aggiungi un cittadino</w:t>
+            </w:r>
+          </w:p>
+        </w:tc>
+        <w:tc>
+          <w:tcPr>
+            <w:tcW w:w="4814" w:type="dxa"/>
+            <w:shd w:val="clear" w:color="auto" w:fill="EDEDED" w:themeFill="accent3" w:themeFillTint="33"/>
+          </w:tcPr>
+          <w:p>
+            <w:pPr>
+              <w:rPr>
+                <w:color w:val="00B050"/>
+              </w:rPr>
+            </w:pPr>
+            <w:r>
+              <w:rPr>
+                <w:color w:val="00B050"/>
+              </w:rPr>
+              <w:t xml:space="preserve">(+) Il form di inserimento </w:t>
+            </w:r>
+            <w:r>
+              <w:rPr>
+                <w:color w:val="00B050"/>
+              </w:rPr>
+              <w:t>del cittadino</w:t>
+            </w:r>
+            <w:r>
+              <w:rPr>
+                <w:color w:val="00B050"/>
+              </w:rPr>
+              <w:t xml:space="preserve"> è</w:t>
+            </w:r>
+            <w:r>
+              <w:rPr>
+                <w:color w:val="00B050"/>
+              </w:rPr>
+              <w:t xml:space="preserve"> intuitivo e non varia nel tempo</w:t>
+            </w:r>
+          </w:p>
+          <w:p>
+            <w:pPr>
+              <w:rPr>
+                <w:color w:val="00B050"/>
+              </w:rPr>
+            </w:pPr>
+            <w:r>
+              <w:rPr>
+                <w:color w:val="FF0000"/>
+              </w:rPr>
+              <w:t>(-)</w:t>
+            </w:r>
+            <w:r>
+              <w:rPr>
+                <w:color w:val="FF0000"/>
+              </w:rPr>
+              <w:t xml:space="preserve"> Non è possibile inserire informazioni aggiuntive </w:t>
+            </w:r>
+            <w:r>
+              <w:rPr>
+                <w:color w:val="FF0000"/>
+              </w:rPr>
+              <w:t>in caso di un’esigenza particolare del cittadino</w:t>
+            </w:r>
+            <w:r>
+              <w:rPr>
+                <w:color w:val="00B050"/>
+              </w:rPr>
+              <w:t xml:space="preserve"> </w:t>
+            </w:r>
+          </w:p>
+        </w:tc>
+      </w:tr>
+      <w:tr>
+        <w:trPr>
+          <w:trHeight w:val="1383"/>
+        </w:trPr>
+        <w:tc>
+          <w:tcPr>
+            <w:tcW w:w="4814" w:type="dxa"/>
+            <w:shd w:val="clear" w:color="auto" w:fill="EDEDED" w:themeFill="accent3" w:themeFillTint="33"/>
+          </w:tcPr>
+          <w:p>
+            <w:r>
+              <w:t>Selezionare un cittadino</w:t>
+            </w:r>
+          </w:p>
+        </w:tc>
+        <w:tc>
+          <w:tcPr>
+            <w:tcW w:w="4814" w:type="dxa"/>
+            <w:shd w:val="clear" w:color="auto" w:fill="EDEDED" w:themeFill="accent3" w:themeFillTint="33"/>
+          </w:tcPr>
+          <w:p>
+            <w:pPr>
+              <w:rPr>
+                <w:color w:val="00B050"/>
+              </w:rPr>
+            </w:pPr>
+            <w:r>
+              <w:rPr>
+                <w:color w:val="00B050"/>
+              </w:rPr>
+              <w:t>(+)</w:t>
+            </w:r>
+            <w:r>
+              <w:rPr>
+                <w:color w:val="00B050"/>
+              </w:rPr>
+              <w:t xml:space="preserve"> </w:t>
+            </w:r>
+            <w:r>
+              <w:rPr>
+                <w:color w:val="00B050"/>
+              </w:rPr>
+              <w:t>Funzionalità intuitiva</w:t>
+            </w:r>
+            <w:r>
+              <w:rPr>
+                <w:color w:val="00B050"/>
+              </w:rPr>
+              <w:br/>
+              <w:t>(+) Possibilità di scegliere quali cittadini selezionare per primi, ad esempio secondo priorità</w:t>
+            </w:r>
+          </w:p>
+          <w:p>
+            <w:pPr>
+              <w:rPr>
+                <w:color w:val="00B050"/>
+              </w:rPr>
+            </w:pPr>
+          </w:p>
+        </w:tc>
+      </w:tr>
+      <w:tr>
+        <w:trPr>
+          <w:trHeight w:val="1383"/>
+        </w:trPr>
+        <w:tc>
+          <w:tcPr>
+            <w:tcW w:w="4814" w:type="dxa"/>
+            <w:shd w:val="clear" w:color="auto" w:fill="EDEDED" w:themeFill="accent3" w:themeFillTint="33"/>
+          </w:tcPr>
+          <w:p>
+            <w:r>
+              <w:t>Trovare la migliore sistemazione per il cittadino</w:t>
+            </w:r>
+          </w:p>
+        </w:tc>
+        <w:tc>
+          <w:tcPr>
+            <w:tcW w:w="4814" w:type="dxa"/>
+            <w:shd w:val="clear" w:color="auto" w:fill="EDEDED" w:themeFill="accent3" w:themeFillTint="33"/>
+          </w:tcPr>
+          <w:p>
+            <w:pPr>
+              <w:rPr>
+                <w:color w:val="00B050"/>
+              </w:rPr>
+            </w:pPr>
+            <w:r>
+              <w:rPr>
+                <w:color w:val="00B050"/>
+              </w:rPr>
+              <w:t>(+) Funzionalità svolta completamente dal sistema e non dall’operatore</w:t>
+            </w:r>
+          </w:p>
+          <w:p>
+            <w:pPr>
+              <w:rPr>
+                <w:color w:val="00B050"/>
+              </w:rPr>
+            </w:pPr>
+            <w:r>
+              <w:rPr>
+                <w:color w:val="00B050"/>
+              </w:rPr>
+              <w:t>(+) Ricerca immediata mediante latitudine e longitudine</w:t>
+            </w:r>
+            <w:bookmarkStart w:id="3" w:name="_GoBack"/>
+            <w:bookmarkEnd w:id="3"/>
+          </w:p>
+          <w:p>
+            <w:pPr>
+              <w:rPr>
+                <w:color w:val="00B050"/>
+              </w:rPr>
+            </w:pPr>
+            <w:r>
+              <w:rPr>
+                <w:color w:val="00B050"/>
+              </w:rPr>
+              <w:t xml:space="preserve">(+) </w:t>
+            </w:r>
+            <w:r>
+              <w:rPr>
+                <w:color w:val="00B050"/>
+              </w:rPr>
+              <w:t>Visualizzazione in tabella degli immobili corrispondenti alla ricerca effettuata</w:t>
+            </w:r>
+          </w:p>
+          <w:p>
+            <w:pPr>
+              <w:rPr>
+                <w:color w:val="00B050"/>
+              </w:rPr>
+            </w:pPr>
+            <w:r>
+              <w:rPr>
+                <w:color w:val="FF0000"/>
+              </w:rPr>
+              <w:t>(-)</w:t>
+            </w:r>
+            <w:r>
+              <w:rPr>
+                <w:color w:val="FF0000"/>
+              </w:rPr>
+              <w:t xml:space="preserve"> Non è possibile </w:t>
+            </w:r>
+            <w:r>
+              <w:rPr>
+                <w:color w:val="FF0000"/>
+              </w:rPr>
+              <w:t>la gestione casi particolari</w:t>
+            </w:r>
+            <w:r>
+              <w:rPr>
+                <w:color w:val="FF0000"/>
+              </w:rPr>
+              <w:t xml:space="preserve"> </w:t>
+            </w:r>
+            <w:r>
+              <w:rPr>
+                <w:color w:val="FF0000"/>
+              </w:rPr>
+              <w:t>circa la migliore sistemazione per il cittadino</w:t>
+            </w:r>
+          </w:p>
+          <w:p>
+            <w:pPr>
+              <w:rPr>
+                <w:color w:val="00B050"/>
+              </w:rPr>
+            </w:pPr>
+          </w:p>
+        </w:tc>
+      </w:tr>
+      <w:tr>
+        <w:trPr>
+          <w:trHeight w:val="1383"/>
+        </w:trPr>
+        <w:tc>
+          <w:tcPr>
+            <w:tcW w:w="4814" w:type="dxa"/>
+            <w:shd w:val="clear" w:color="auto" w:fill="EDEDED" w:themeFill="accent3" w:themeFillTint="33"/>
+          </w:tcPr>
+          <w:p>
+            <w:r>
+              <w:t>Assegnare un cittadino a un’abitazione</w:t>
+            </w:r>
+          </w:p>
+        </w:tc>
+        <w:tc>
+          <w:tcPr>
+            <w:tcW w:w="4814" w:type="dxa"/>
+            <w:shd w:val="clear" w:color="auto" w:fill="EDEDED" w:themeFill="accent3" w:themeFillTint="33"/>
+          </w:tcPr>
+          <w:p>
+            <w:pPr>
+              <w:rPr>
+                <w:color w:val="00B050"/>
+              </w:rPr>
+            </w:pPr>
+            <w:r>
+              <w:rPr>
+                <w:color w:val="00B050"/>
+              </w:rPr>
+              <w:t xml:space="preserve">(+) </w:t>
+            </w:r>
+            <w:r>
+              <w:rPr>
+                <w:color w:val="00B050"/>
+              </w:rPr>
+              <w:t xml:space="preserve">Avviene premendo un pulsante </w:t>
+            </w:r>
+          </w:p>
+          <w:p>
+            <w:pPr>
+              <w:rPr>
+                <w:color w:val="00B050"/>
+              </w:rPr>
+            </w:pPr>
+            <w:r>
+              <w:rPr>
+                <w:color w:val="00B050"/>
+              </w:rPr>
+              <w:t xml:space="preserve">(+) </w:t>
+            </w:r>
+            <w:r>
+              <w:rPr>
+                <w:color w:val="00B050"/>
+              </w:rPr>
+              <w:t>Il sistema provvede allo svolgimento dell’operazione, sollevando l’operatore da questo incarico</w:t>
+            </w:r>
+          </w:p>
+          <w:p>
+            <w:pPr>
+              <w:rPr>
+                <w:color w:val="00B050"/>
+              </w:rPr>
+            </w:pPr>
+          </w:p>
+          <w:p>
+            <w:pPr>
+              <w:rPr>
+                <w:color w:val="00B050"/>
+              </w:rPr>
+            </w:pPr>
+          </w:p>
+        </w:tc>
+      </w:tr>
+    </w:tbl>
     <w:p/>
     <w:sectPr>
       <w:pgSz w:w="11906" w:h="16838"/>

</xml_diff>